<commit_message>
menu i troche języki
</commit_message>
<xml_diff>
--- a/doc/Harmonogram.docx
+++ b/doc/Harmonogram.docx
@@ -1,10 +1,10 @@
 
 <file path=word/document.xml><?xml version="1.0" encoding="utf-8"?>
-<w:document xmlns:wpc="http://schemas.microsoft.com/office/word/2010/wordprocessingCanvas" xmlns:mc="http://schemas.openxmlformats.org/markup-compatibility/2006" xmlns:o="urn:schemas-microsoft-com:office:office" xmlns:r="http://schemas.openxmlformats.org/officeDocument/2006/relationships" xmlns:m="http://schemas.openxmlformats.org/officeDocument/2006/math" xmlns:v="urn:schemas-microsoft-com:vml" xmlns:wp14="http://schemas.microsoft.com/office/word/2010/wordprocessingDrawing" xmlns:wp="http://schemas.openxmlformats.org/drawingml/2006/wordprocessingDrawing" xmlns:w10="urn:schemas-microsoft-com:office:word" xmlns:w="http://schemas.openxmlformats.org/wordprocessingml/2006/main" xmlns:w14="http://schemas.microsoft.com/office/word/2010/wordml" xmlns:w15="http://schemas.microsoft.com/office/word/2012/wordml" xmlns:wpg="http://schemas.microsoft.com/office/word/2010/wordprocessingGroup" xmlns:wpi="http://schemas.microsoft.com/office/word/2010/wordprocessingInk" xmlns:wne="http://schemas.microsoft.com/office/word/2006/wordml" xmlns:wps="http://schemas.microsoft.com/office/word/2010/wordprocessingShape" mc:Ignorable="w14 w15 wp14">
+<w:document xmlns:wpc="http://schemas.microsoft.com/office/word/2010/wordprocessingCanvas" xmlns:mc="http://schemas.openxmlformats.org/markup-compatibility/2006" xmlns:o="urn:schemas-microsoft-com:office:office" xmlns:r="http://schemas.openxmlformats.org/officeDocument/2006/relationships" xmlns:m="http://schemas.openxmlformats.org/officeDocument/2006/math" xmlns:v="urn:schemas-microsoft-com:vml" xmlns:wp14="http://schemas.microsoft.com/office/word/2010/wordprocessingDrawing" xmlns:wp="http://schemas.openxmlformats.org/drawingml/2006/wordprocessingDrawing" xmlns:w10="urn:schemas-microsoft-com:office:word" xmlns:w="http://schemas.openxmlformats.org/wordprocessingml/2006/main" xmlns:w14="http://schemas.microsoft.com/office/word/2010/wordml" xmlns:wpg="http://schemas.microsoft.com/office/word/2010/wordprocessingGroup" xmlns:wpi="http://schemas.microsoft.com/office/word/2010/wordprocessingInk" xmlns:wne="http://schemas.microsoft.com/office/word/2006/wordml" xmlns:wps="http://schemas.microsoft.com/office/word/2010/wordprocessingShape" mc:Ignorable="w14 wp14">
   <w:body>
     <w:tbl>
       <w:tblPr>
-        <w:tblStyle w:val="TableGrid"/>
+        <w:tblStyle w:val="Tabela-Siatka"/>
         <w:tblW w:w="0" w:type="auto"/>
         <w:tblLook w:val="04A0" w:firstRow="1" w:lastRow="0" w:firstColumn="1" w:lastColumn="0" w:noHBand="0" w:noVBand="1"/>
       </w:tblPr>
@@ -58,19 +58,17 @@
                 <w:lang w:val="pl-PL"/>
               </w:rPr>
             </w:pPr>
-            <w:proofErr w:type="spellStart"/>
-            <w:r>
-              <w:rPr>
-                <w:lang w:val="pl-PL"/>
-              </w:rPr>
-              <w:t>Projket</w:t>
-            </w:r>
-            <w:proofErr w:type="spellEnd"/>
-            <w:r>
-              <w:rPr>
-                <w:lang w:val="pl-PL"/>
-              </w:rPr>
-              <w:t>:</w:t>
+            <w:r>
+              <w:rPr>
+                <w:lang w:val="pl-PL"/>
+              </w:rPr>
+              <w:t>Projek</w:t>
+            </w:r>
+            <w:r>
+              <w:rPr>
+                <w:lang w:val="pl-PL"/>
+              </w:rPr>
+              <w:t>t:</w:t>
             </w:r>
           </w:p>
         </w:tc>
@@ -312,7 +310,6 @@
               </w:rPr>
             </w:pPr>
             <w:proofErr w:type="spellStart"/>
-            <w:proofErr w:type="gramStart"/>
             <w:r>
               <w:rPr>
                 <w:lang w:val="pl-PL"/>
@@ -320,7 +317,6 @@
               <w:t>doc</w:t>
             </w:r>
             <w:proofErr w:type="spellEnd"/>
-            <w:proofErr w:type="gramEnd"/>
             <w:r>
               <w:rPr>
                 <w:lang w:val="pl-PL"/>
@@ -337,16 +333,8 @@
               <w:rPr>
                 <w:lang w:val="pl-PL"/>
               </w:rPr>
-              <w:t>.</w:t>
-            </w:r>
-            <w:proofErr w:type="gramStart"/>
-            <w:r>
-              <w:rPr>
-                <w:lang w:val="pl-PL"/>
-              </w:rPr>
-              <w:t>docx</w:t>
-            </w:r>
-            <w:proofErr w:type="gramEnd"/>
+              <w:t>.docx</w:t>
+            </w:r>
           </w:p>
         </w:tc>
       </w:tr>
@@ -424,14 +412,12 @@
                 <w:lang w:val="pl-PL"/>
               </w:rPr>
             </w:pPr>
-            <w:proofErr w:type="gramStart"/>
             <w:r>
               <w:rPr>
                 <w:lang w:val="pl-PL"/>
               </w:rPr>
               <w:t>roboczy</w:t>
             </w:r>
-            <w:proofErr w:type="gramEnd"/>
           </w:p>
         </w:tc>
         <w:tc>
@@ -592,13 +578,7 @@
               <w:rPr>
                 <w:lang w:val="pl-PL"/>
               </w:rPr>
-              <w:t>2</w:t>
-            </w:r>
-            <w:r>
-              <w:rPr>
-                <w:lang w:val="pl-PL"/>
-              </w:rPr>
-              <w:t>8</w:t>
+              <w:t>28</w:t>
             </w:r>
           </w:p>
         </w:tc>
@@ -607,7 +587,7 @@
     <w:p/>
     <w:tbl>
       <w:tblPr>
-        <w:tblStyle w:val="TableGrid"/>
+        <w:tblStyle w:val="Tabela-Siatka"/>
         <w:tblW w:w="0" w:type="auto"/>
         <w:tblLook w:val="04A0" w:firstRow="1" w:lastRow="0" w:firstColumn="1" w:lastColumn="0" w:noHBand="0" w:noVBand="1"/>
       </w:tblPr>
@@ -790,33 +770,288 @@
               </w:rPr>
               <w:t>wersja</w:t>
             </w:r>
-            <w:bookmarkStart w:id="0" w:name="_GoBack"/>
-            <w:bookmarkEnd w:id="0"/>
           </w:p>
         </w:tc>
       </w:tr>
     </w:tbl>
-    <w:p/>
-    <w:p/>
-    <w:p/>
     <w:p>
       <w:r>
         <w:rPr>
           <w:noProof/>
         </w:rPr>
         <w:lastRenderedPageBreak/>
+        <mc:AlternateContent>
+          <mc:Choice Requires="wps">
+            <w:drawing>
+              <wp:anchor distT="0" distB="0" distL="114300" distR="114300" simplePos="0" relativeHeight="251660288" behindDoc="0" locked="0" layoutInCell="1" allowOverlap="1" wp14:anchorId="2FEA4B45" wp14:editId="4A566E68">
+                <wp:simplePos x="0" y="0"/>
+                <wp:positionH relativeFrom="column">
+                  <wp:posOffset>11928</wp:posOffset>
+                </wp:positionH>
+                <wp:positionV relativeFrom="paragraph">
+                  <wp:posOffset>4162508</wp:posOffset>
+                </wp:positionV>
+                <wp:extent cx="9024730" cy="635"/>
+                <wp:effectExtent l="0" t="0" r="5080" b="0"/>
+                <wp:wrapNone/>
+                <wp:docPr id="1" name="Pole tekstowe 1"/>
+                <wp:cNvGraphicFramePr/>
+                <a:graphic xmlns:a="http://schemas.openxmlformats.org/drawingml/2006/main">
+                  <a:graphicData uri="http://schemas.microsoft.com/office/word/2010/wordprocessingShape">
+                    <wps:wsp>
+                      <wps:cNvSpPr txBox="1"/>
+                      <wps:spPr>
+                        <a:xfrm>
+                          <a:off x="0" y="0"/>
+                          <a:ext cx="9024730" cy="635"/>
+                        </a:xfrm>
+                        <a:prstGeom prst="rect">
+                          <a:avLst/>
+                        </a:prstGeom>
+                        <a:solidFill>
+                          <a:prstClr val="white"/>
+                        </a:solidFill>
+                        <a:ln>
+                          <a:noFill/>
+                        </a:ln>
+                        <a:effectLst/>
+                      </wps:spPr>
+                      <wps:txbx>
+                        <w:txbxContent>
+                          <w:p>
+                            <w:pPr>
+                              <w:pStyle w:val="Legenda"/>
+                              <w:rPr>
+                                <w:noProof/>
+                              </w:rPr>
+                            </w:pPr>
+                            <w:proofErr w:type="spellStart"/>
+                            <w:r>
+                              <w:t>Rysunek</w:t>
+                            </w:r>
+                            <w:proofErr w:type="spellEnd"/>
+                            <w:r>
+                              <w:t xml:space="preserve"> </w:t>
+                            </w:r>
+                            <w:fldSimple w:instr=" SEQ Rysunek \* ARABIC ">
+                              <w:r>
+                                <w:rPr>
+                                  <w:noProof/>
+                                </w:rPr>
+                                <w:t>1</w:t>
+                              </w:r>
+                            </w:fldSimple>
+                            <w:r>
+                              <w:t xml:space="preserve"> </w:t>
+                            </w:r>
+                            <w:proofErr w:type="spellStart"/>
+                            <w:r>
+                              <w:t>Wstępny</w:t>
+                            </w:r>
+                            <w:proofErr w:type="spellEnd"/>
+                            <w:r>
+                              <w:t xml:space="preserve"> </w:t>
+                            </w:r>
+                            <w:proofErr w:type="spellStart"/>
+                            <w:r>
+                              <w:t>harmonogram</w:t>
+                            </w:r>
+                            <w:proofErr w:type="spellEnd"/>
+                            <w:r>
+                              <w:t xml:space="preserve"> </w:t>
+                            </w:r>
+                            <w:proofErr w:type="spellStart"/>
+                            <w:r>
+                              <w:t>pra</w:t>
+                            </w:r>
+                            <w:proofErr w:type="spellEnd"/>
+                            <w:r>
+                              <w:t xml:space="preserve"> </w:t>
+                            </w:r>
+                            <w:proofErr w:type="spellStart"/>
+                            <w:r>
+                              <w:t>nad</w:t>
+                            </w:r>
+                            <w:proofErr w:type="spellEnd"/>
+                            <w:r>
+                              <w:t xml:space="preserve"> </w:t>
+                            </w:r>
+                            <w:proofErr w:type="spellStart"/>
+                            <w:r>
+                              <w:t>projektem</w:t>
+                            </w:r>
+                            <w:proofErr w:type="spellEnd"/>
+                            <w:r>
+                              <w:t xml:space="preserve"> </w:t>
+                            </w:r>
+                            <w:proofErr w:type="spellStart"/>
+                            <w:r>
+                              <w:t>przedstawiony</w:t>
+                            </w:r>
+                            <w:proofErr w:type="spellEnd"/>
+                            <w:r>
+                              <w:t xml:space="preserve"> </w:t>
+                            </w:r>
+                            <w:proofErr w:type="spellStart"/>
+                            <w:r>
+                              <w:t>za</w:t>
+                            </w:r>
+                            <w:proofErr w:type="spellEnd"/>
+                            <w:r>
+                              <w:t xml:space="preserve"> </w:t>
+                            </w:r>
+                            <w:proofErr w:type="spellStart"/>
+                            <w:r>
+                              <w:t>pomocą</w:t>
+                            </w:r>
+                            <w:proofErr w:type="spellEnd"/>
+                            <w:r>
+                              <w:t xml:space="preserve"> diagram </w:t>
+                            </w:r>
+                            <w:proofErr w:type="spellStart"/>
+                            <w:r>
+                              <w:t>Gantta</w:t>
+                            </w:r>
+                            <w:proofErr w:type="spellEnd"/>
+                          </w:p>
+                        </w:txbxContent>
+                      </wps:txbx>
+                      <wps:bodyPr rot="0" spcFirstLastPara="0" vertOverflow="overflow" horzOverflow="overflow" vert="horz" wrap="square" lIns="0" tIns="0" rIns="0" bIns="0" numCol="1" spcCol="0" rtlCol="0" fromWordArt="0" anchor="t" anchorCtr="0" forceAA="0" compatLnSpc="1">
+                        <a:prstTxWarp prst="textNoShape">
+                          <a:avLst/>
+                        </a:prstTxWarp>
+                        <a:spAutoFit/>
+                      </wps:bodyPr>
+                    </wps:wsp>
+                  </a:graphicData>
+                </a:graphic>
+                <wp14:sizeRelH relativeFrom="margin">
+                  <wp14:pctWidth>0</wp14:pctWidth>
+                </wp14:sizeRelH>
+              </wp:anchor>
+            </w:drawing>
+          </mc:Choice>
+          <mc:Fallback>
+            <w:pict>
+              <v:shapetype id="_x0000_t202" coordsize="21600,21600" o:spt="202" path="m,l,21600r21600,l21600,xe">
+                <v:stroke joinstyle="miter"/>
+                <v:path gradientshapeok="t" o:connecttype="rect"/>
+              </v:shapetype>
+              <v:shape id="Pole tekstowe 1" o:spid="_x0000_s1026" type="#_x0000_t202" style="position:absolute;margin-left:.95pt;margin-top:327.75pt;width:710.6pt;height:.05pt;z-index:251660288;visibility:visible;mso-wrap-style:square;mso-width-percent:0;mso-wrap-distance-left:9pt;mso-wrap-distance-top:0;mso-wrap-distance-right:9pt;mso-wrap-distance-bottom:0;mso-position-horizontal:absolute;mso-position-horizontal-relative:text;mso-position-vertical:absolute;mso-position-vertical-relative:text;mso-width-percent:0;mso-width-relative:margin;v-text-anchor:top" o:gfxdata="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" stroked="f">
+                <v:textbox style="mso-fit-shape-to-text:t" inset="0,0,0,0">
+                  <w:txbxContent>
+                    <w:p>
+                      <w:pPr>
+                        <w:pStyle w:val="Legenda"/>
+                        <w:rPr>
+                          <w:noProof/>
+                        </w:rPr>
+                      </w:pPr>
+                      <w:proofErr w:type="spellStart"/>
+                      <w:r>
+                        <w:t>Rysunek</w:t>
+                      </w:r>
+                      <w:proofErr w:type="spellEnd"/>
+                      <w:r>
+                        <w:t xml:space="preserve"> </w:t>
+                      </w:r>
+                      <w:fldSimple w:instr=" SEQ Rysunek \* ARABIC ">
+                        <w:r>
+                          <w:rPr>
+                            <w:noProof/>
+                          </w:rPr>
+                          <w:t>1</w:t>
+                        </w:r>
+                      </w:fldSimple>
+                      <w:r>
+                        <w:t xml:space="preserve"> </w:t>
+                      </w:r>
+                      <w:proofErr w:type="spellStart"/>
+                      <w:r>
+                        <w:t>Wstępny</w:t>
+                      </w:r>
+                      <w:proofErr w:type="spellEnd"/>
+                      <w:r>
+                        <w:t xml:space="preserve"> </w:t>
+                      </w:r>
+                      <w:proofErr w:type="spellStart"/>
+                      <w:r>
+                        <w:t>harmonogram</w:t>
+                      </w:r>
+                      <w:proofErr w:type="spellEnd"/>
+                      <w:r>
+                        <w:t xml:space="preserve"> </w:t>
+                      </w:r>
+                      <w:proofErr w:type="spellStart"/>
+                      <w:r>
+                        <w:t>pra</w:t>
+                      </w:r>
+                      <w:proofErr w:type="spellEnd"/>
+                      <w:r>
+                        <w:t xml:space="preserve"> </w:t>
+                      </w:r>
+                      <w:proofErr w:type="spellStart"/>
+                      <w:r>
+                        <w:t>nad</w:t>
+                      </w:r>
+                      <w:proofErr w:type="spellEnd"/>
+                      <w:r>
+                        <w:t xml:space="preserve"> </w:t>
+                      </w:r>
+                      <w:proofErr w:type="spellStart"/>
+                      <w:r>
+                        <w:t>projektem</w:t>
+                      </w:r>
+                      <w:proofErr w:type="spellEnd"/>
+                      <w:r>
+                        <w:t xml:space="preserve"> </w:t>
+                      </w:r>
+                      <w:proofErr w:type="spellStart"/>
+                      <w:r>
+                        <w:t>przedstawiony</w:t>
+                      </w:r>
+                      <w:proofErr w:type="spellEnd"/>
+                      <w:r>
+                        <w:t xml:space="preserve"> </w:t>
+                      </w:r>
+                      <w:proofErr w:type="spellStart"/>
+                      <w:r>
+                        <w:t>za</w:t>
+                      </w:r>
+                      <w:proofErr w:type="spellEnd"/>
+                      <w:r>
+                        <w:t xml:space="preserve"> </w:t>
+                      </w:r>
+                      <w:proofErr w:type="spellStart"/>
+                      <w:r>
+                        <w:t>pomocą</w:t>
+                      </w:r>
+                      <w:proofErr w:type="spellEnd"/>
+                      <w:r>
+                        <w:t xml:space="preserve"> diagram </w:t>
+                      </w:r>
+                      <w:proofErr w:type="spellStart"/>
+                      <w:r>
+                        <w:t>Gantta</w:t>
+                      </w:r>
+                      <w:proofErr w:type="spellEnd"/>
+                    </w:p>
+                  </w:txbxContent>
+                </v:textbox>
+              </v:shape>
+            </w:pict>
+          </mc:Fallback>
+        </mc:AlternateContent>
+      </w:r>
+      <w:r>
+        <w:rPr>
+          <w:noProof/>
+          <w:lang w:val="pl-PL" w:eastAsia="pl-PL"/>
+        </w:rPr>
         <w:drawing>
-          <wp:anchor distT="0" distB="0" distL="114300" distR="114300" simplePos="0" relativeHeight="251658240" behindDoc="0" locked="0" layoutInCell="1" allowOverlap="1" wp14:anchorId="63661E28" wp14:editId="5F9FCA22">
-            <wp:simplePos x="0" y="0"/>
-            <wp:positionH relativeFrom="page">
-              <wp:align>left</wp:align>
-            </wp:positionH>
-            <wp:positionV relativeFrom="paragraph">
-              <wp:posOffset>340538</wp:posOffset>
-            </wp:positionV>
-            <wp:extent cx="10408021" cy="4743450"/>
-            <wp:effectExtent l="0" t="0" r="0" b="0"/>
-            <wp:wrapTopAndBottom/>
+          <wp:inline distT="0" distB="0" distL="0" distR="0">
+            <wp:extent cx="9096375" cy="4145835"/>
+            <wp:effectExtent l="0" t="0" r="0" b="7620"/>
             <wp:docPr id="3" name="Picture 3"/>
             <wp:cNvGraphicFramePr>
               <a:graphicFrameLocks xmlns:a="http://schemas.openxmlformats.org/drawingml/2006/main" noChangeAspect="1"/>
@@ -831,7 +1066,7 @@
                     </pic:cNvPicPr>
                   </pic:nvPicPr>
                   <pic:blipFill>
-                    <a:blip r:embed="rId6">
+                    <a:blip r:embed="rId7">
                       <a:extLst>
                         <a:ext uri="{28A0092B-C50C-407E-A947-70E740481C1C}">
                           <a14:useLocalDpi xmlns:a14="http://schemas.microsoft.com/office/drawing/2010/main" val="0"/>
@@ -846,7 +1081,7 @@
                   <pic:spPr bwMode="auto">
                     <a:xfrm>
                       <a:off x="0" y="0"/>
-                      <a:ext cx="10408021" cy="4743450"/>
+                      <a:ext cx="9105684" cy="4150078"/>
                     </a:xfrm>
                     <a:prstGeom prst="rect">
                       <a:avLst/>
@@ -859,90 +1094,83 @@
                 </pic:pic>
               </a:graphicData>
             </a:graphic>
-            <wp14:sizeRelH relativeFrom="page">
-              <wp14:pctWidth>0</wp14:pctWidth>
-            </wp14:sizeRelH>
-            <wp14:sizeRelV relativeFrom="page">
-              <wp14:pctHeight>0</wp14:pctHeight>
-            </wp14:sizeRelV>
-          </wp:anchor>
+          </wp:inline>
         </w:drawing>
       </w:r>
+    </w:p>
+    <w:p>
+      <w:pPr>
+        <w:pStyle w:val="Nagwek1"/>
+      </w:pPr>
+      <w:proofErr w:type="spellStart"/>
       <w:r>
-        <w:rPr>
-          <w:noProof/>
-        </w:rPr>
-        <mc:AlternateContent>
-          <mc:Choice Requires="wps">
-            <w:drawing>
-              <wp:inline distT="0" distB="0" distL="0" distR="0" wp14:anchorId="07A15A80" wp14:editId="5419A236">
-                <wp:extent cx="1057275" cy="19050"/>
-                <wp:effectExtent l="0" t="0" r="0" b="0"/>
-                <wp:docPr id="1" name="Rectangle 1"/>
-                <wp:cNvGraphicFramePr>
-                  <a:graphicFrameLocks xmlns:a="http://schemas.openxmlformats.org/drawingml/2006/main" noChangeAspect="1"/>
-                </wp:cNvGraphicFramePr>
-                <a:graphic xmlns:a="http://schemas.openxmlformats.org/drawingml/2006/main">
-                  <a:graphicData uri="http://schemas.microsoft.com/office/word/2010/wordprocessingShape">
-                    <wps:wsp>
-                      <wps:cNvSpPr>
-                        <a:spLocks noChangeAspect="1" noChangeArrowheads="1"/>
-                      </wps:cNvSpPr>
-                      <wps:spPr bwMode="auto">
-                        <a:xfrm>
-                          <a:off x="0" y="0"/>
-                          <a:ext cx="1057275" cy="19050"/>
-                        </a:xfrm>
-                        <a:prstGeom prst="rect">
-                          <a:avLst/>
-                        </a:prstGeom>
-                        <a:noFill/>
-                        <a:ln>
-                          <a:noFill/>
-                        </a:ln>
-                        <a:extLst>
-                          <a:ext uri="{909E8E84-426E-40DD-AFC4-6F175D3DCCD1}">
-                            <a14:hiddenFill xmlns:a14="http://schemas.microsoft.com/office/drawing/2010/main">
-                              <a:solidFill>
-                                <a:srgbClr val="FFFFFF"/>
-                              </a:solidFill>
-                            </a14:hiddenFill>
-                          </a:ext>
-                          <a:ext uri="{91240B29-F687-4F45-9708-019B960494DF}">
-                            <a14:hiddenLine xmlns:a14="http://schemas.microsoft.com/office/drawing/2010/main" w="9525">
-                              <a:solidFill>
-                                <a:srgbClr val="000000"/>
-                              </a:solidFill>
-                              <a:miter lim="800000"/>
-                              <a:headEnd/>
-                              <a:tailEnd/>
-                            </a14:hiddenLine>
-                          </a:ext>
-                        </a:extLst>
-                      </wps:spPr>
-                      <wps:bodyPr rot="0" vert="horz" wrap="square" lIns="91440" tIns="45720" rIns="91440" bIns="45720" anchor="t" anchorCtr="0" upright="1">
-                        <a:noAutofit/>
-                      </wps:bodyPr>
-                    </wps:wsp>
-                  </a:graphicData>
-                </a:graphic>
-              </wp:inline>
-            </w:drawing>
-          </mc:Choice>
-          <mc:Fallback>
-            <w:pict>
-              <v:rect w14:anchorId="6BC6BDB2" id="Rectangle 1" o:spid="_x0000_s1026" style="width:83.25pt;height:1.5pt;visibility:visible;mso-wrap-style:square;mso-left-percent:-10001;mso-top-percent:-10001;mso-position-horizontal:absolute;mso-position-horizontal-relative:char;mso-position-vertical:absolute;mso-position-vertical-relative:line;mso-left-percent:-10001;mso-top-percent:-10001;v-text-anchor:top" o:gfxdata="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" filled="f" stroked="f">
-                <o:lock v:ext="edit" aspectratio="t"/>
-                <w10:anchorlock/>
-              </v:rect>
-            </w:pict>
-          </mc:Fallback>
-        </mc:AlternateContent>
+        <w:t>Uwagi</w:t>
       </w:r>
+      <w:proofErr w:type="spellEnd"/>
+    </w:p>
+    <w:p>
+      <w:proofErr w:type="spellStart"/>
+      <w:r>
+        <w:t>Dni</w:t>
+      </w:r>
+      <w:proofErr w:type="spellEnd"/>
+      <w:r>
+        <w:t xml:space="preserve"> </w:t>
+      </w:r>
+      <w:proofErr w:type="spellStart"/>
+      <w:r>
+        <w:t>na</w:t>
+      </w:r>
+      <w:proofErr w:type="spellEnd"/>
+      <w:r>
+        <w:t xml:space="preserve"> </w:t>
+      </w:r>
+      <w:proofErr w:type="spellStart"/>
+      <w:r>
+        <w:t>diagramie</w:t>
+      </w:r>
+      <w:proofErr w:type="spellEnd"/>
+      <w:r>
+        <w:t xml:space="preserve"> </w:t>
+      </w:r>
+      <w:proofErr w:type="spellStart"/>
+      <w:r>
+        <w:t>Gantta</w:t>
+      </w:r>
+      <w:proofErr w:type="spellEnd"/>
+      <w:r>
+        <w:t xml:space="preserve"> </w:t>
+      </w:r>
+      <w:proofErr w:type="spellStart"/>
+      <w:r>
+        <w:t>są</w:t>
+      </w:r>
+      <w:proofErr w:type="spellEnd"/>
+      <w:r>
+        <w:t xml:space="preserve"> </w:t>
+      </w:r>
+      <w:proofErr w:type="spellStart"/>
+      <w:r>
+        <w:t>liczone</w:t>
+      </w:r>
+      <w:proofErr w:type="spellEnd"/>
+      <w:r>
+        <w:t xml:space="preserve"> </w:t>
+      </w:r>
+      <w:proofErr w:type="spellStart"/>
+      <w:r>
+        <w:t>jako</w:t>
+      </w:r>
+      <w:proofErr w:type="spellEnd"/>
+      <w:r>
+        <w:t xml:space="preserve"> 8 roboczogodzin.</w:t>
+      </w:r>
+      <w:bookmarkStart w:id="0" w:name="_GoBack"/>
+      <w:bookmarkEnd w:id="0"/>
     </w:p>
     <w:sectPr>
       <w:pgSz w:w="15840" w:h="12240" w:orient="landscape"/>
-      <w:pgMar w:top="1440" w:right="1440" w:bottom="1440" w:left="1440" w:header="720" w:footer="720" w:gutter="0"/>
+      <w:pgMar w:top="720" w:right="720" w:bottom="720" w:left="720" w:header="720" w:footer="720" w:gutter="0"/>
       <w:cols w:space="720"/>
       <w:docGrid w:linePitch="360"/>
     </w:sectPr>
@@ -951,7 +1179,7 @@
 </file>
 
 <file path=word/endnotes.xml><?xml version="1.0" encoding="utf-8"?>
-<w:endnotes xmlns:wpc="http://schemas.microsoft.com/office/word/2010/wordprocessingCanvas" xmlns:mc="http://schemas.openxmlformats.org/markup-compatibility/2006" xmlns:o="urn:schemas-microsoft-com:office:office" xmlns:r="http://schemas.openxmlformats.org/officeDocument/2006/relationships" xmlns:m="http://schemas.openxmlformats.org/officeDocument/2006/math" xmlns:v="urn:schemas-microsoft-com:vml" xmlns:wp14="http://schemas.microsoft.com/office/word/2010/wordprocessingDrawing" xmlns:wp="http://schemas.openxmlformats.org/drawingml/2006/wordprocessingDrawing" xmlns:w10="urn:schemas-microsoft-com:office:word" xmlns:w="http://schemas.openxmlformats.org/wordprocessingml/2006/main" xmlns:w14="http://schemas.microsoft.com/office/word/2010/wordml" xmlns:w15="http://schemas.microsoft.com/office/word/2012/wordml" xmlns:wpg="http://schemas.microsoft.com/office/word/2010/wordprocessingGroup" xmlns:wpi="http://schemas.microsoft.com/office/word/2010/wordprocessingInk" xmlns:wne="http://schemas.microsoft.com/office/word/2006/wordml" xmlns:wps="http://schemas.microsoft.com/office/word/2010/wordprocessingShape" mc:Ignorable="w14 w15 wp14">
+<w:endnotes xmlns:wpc="http://schemas.microsoft.com/office/word/2010/wordprocessingCanvas" xmlns:mc="http://schemas.openxmlformats.org/markup-compatibility/2006" xmlns:o="urn:schemas-microsoft-com:office:office" xmlns:r="http://schemas.openxmlformats.org/officeDocument/2006/relationships" xmlns:m="http://schemas.openxmlformats.org/officeDocument/2006/math" xmlns:v="urn:schemas-microsoft-com:vml" xmlns:wp14="http://schemas.microsoft.com/office/word/2010/wordprocessingDrawing" xmlns:wp="http://schemas.openxmlformats.org/drawingml/2006/wordprocessingDrawing" xmlns:w10="urn:schemas-microsoft-com:office:word" xmlns:w="http://schemas.openxmlformats.org/wordprocessingml/2006/main" xmlns:w14="http://schemas.microsoft.com/office/word/2010/wordml" xmlns:wpg="http://schemas.microsoft.com/office/word/2010/wordprocessingGroup" xmlns:wpi="http://schemas.microsoft.com/office/word/2010/wordprocessingInk" xmlns:wne="http://schemas.microsoft.com/office/word/2006/wordml" xmlns:wps="http://schemas.microsoft.com/office/word/2010/wordprocessingShape" mc:Ignorable="w14 wp14">
   <w:endnote w:type="separator" w:id="-1">
     <w:p>
       <w:pPr>
@@ -976,7 +1204,7 @@
 </file>
 
 <file path=word/footnotes.xml><?xml version="1.0" encoding="utf-8"?>
-<w:footnotes xmlns:wpc="http://schemas.microsoft.com/office/word/2010/wordprocessingCanvas" xmlns:mc="http://schemas.openxmlformats.org/markup-compatibility/2006" xmlns:o="urn:schemas-microsoft-com:office:office" xmlns:r="http://schemas.openxmlformats.org/officeDocument/2006/relationships" xmlns:m="http://schemas.openxmlformats.org/officeDocument/2006/math" xmlns:v="urn:schemas-microsoft-com:vml" xmlns:wp14="http://schemas.microsoft.com/office/word/2010/wordprocessingDrawing" xmlns:wp="http://schemas.openxmlformats.org/drawingml/2006/wordprocessingDrawing" xmlns:w10="urn:schemas-microsoft-com:office:word" xmlns:w="http://schemas.openxmlformats.org/wordprocessingml/2006/main" xmlns:w14="http://schemas.microsoft.com/office/word/2010/wordml" xmlns:w15="http://schemas.microsoft.com/office/word/2012/wordml" xmlns:wpg="http://schemas.microsoft.com/office/word/2010/wordprocessingGroup" xmlns:wpi="http://schemas.microsoft.com/office/word/2010/wordprocessingInk" xmlns:wne="http://schemas.microsoft.com/office/word/2006/wordml" xmlns:wps="http://schemas.microsoft.com/office/word/2010/wordprocessingShape" mc:Ignorable="w14 w15 wp14">
+<w:footnotes xmlns:wpc="http://schemas.microsoft.com/office/word/2010/wordprocessingCanvas" xmlns:mc="http://schemas.openxmlformats.org/markup-compatibility/2006" xmlns:o="urn:schemas-microsoft-com:office:office" xmlns:r="http://schemas.openxmlformats.org/officeDocument/2006/relationships" xmlns:m="http://schemas.openxmlformats.org/officeDocument/2006/math" xmlns:v="urn:schemas-microsoft-com:vml" xmlns:wp14="http://schemas.microsoft.com/office/word/2010/wordprocessingDrawing" xmlns:wp="http://schemas.openxmlformats.org/drawingml/2006/wordprocessingDrawing" xmlns:w10="urn:schemas-microsoft-com:office:word" xmlns:w="http://schemas.openxmlformats.org/wordprocessingml/2006/main" xmlns:w14="http://schemas.microsoft.com/office/word/2010/wordml" xmlns:wpg="http://schemas.microsoft.com/office/word/2010/wordprocessingGroup" xmlns:wpi="http://schemas.microsoft.com/office/word/2010/wordprocessingInk" xmlns:wne="http://schemas.microsoft.com/office/word/2006/wordml" xmlns:wps="http://schemas.microsoft.com/office/word/2010/wordprocessingShape" mc:Ignorable="w14 wp14">
   <w:footnote w:type="separator" w:id="-1">
     <w:p>
       <w:pPr>
@@ -1001,7 +1229,7 @@
 </file>
 
 <file path=word/styles.xml><?xml version="1.0" encoding="utf-8"?>
-<w:styles xmlns:mc="http://schemas.openxmlformats.org/markup-compatibility/2006" xmlns:r="http://schemas.openxmlformats.org/officeDocument/2006/relationships" xmlns:w="http://schemas.openxmlformats.org/wordprocessingml/2006/main" xmlns:w14="http://schemas.microsoft.com/office/word/2010/wordml" xmlns:w15="http://schemas.microsoft.com/office/word/2012/wordml" mc:Ignorable="w14 w15">
+<w:styles xmlns:mc="http://schemas.openxmlformats.org/markup-compatibility/2006" xmlns:r="http://schemas.openxmlformats.org/officeDocument/2006/relationships" xmlns:w="http://schemas.openxmlformats.org/wordprocessingml/2006/main" xmlns:w14="http://schemas.microsoft.com/office/word/2010/wordml" mc:Ignorable="w14">
   <w:docDefaults>
     <w:rPrDefault>
       <w:rPr>
@@ -1017,391 +1245,180 @@
       </w:pPr>
     </w:pPrDefault>
   </w:docDefaults>
-  <w:latentStyles w:defLockedState="0" w:defUIPriority="99" w:defSemiHidden="0" w:defUnhideWhenUsed="0" w:defQFormat="0" w:count="371">
-    <w:lsdException w:name="Normal" w:uiPriority="0" w:qFormat="1"/>
-    <w:lsdException w:name="heading 1" w:uiPriority="9" w:qFormat="1"/>
-    <w:lsdException w:name="heading 2" w:semiHidden="1" w:uiPriority="9" w:unhideWhenUsed="1" w:qFormat="1"/>
-    <w:lsdException w:name="heading 3" w:semiHidden="1" w:uiPriority="9" w:unhideWhenUsed="1" w:qFormat="1"/>
-    <w:lsdException w:name="heading 4" w:semiHidden="1" w:uiPriority="9" w:unhideWhenUsed="1" w:qFormat="1"/>
-    <w:lsdException w:name="heading 5" w:semiHidden="1" w:uiPriority="9" w:unhideWhenUsed="1" w:qFormat="1"/>
-    <w:lsdException w:name="heading 6" w:semiHidden="1" w:uiPriority="9" w:unhideWhenUsed="1" w:qFormat="1"/>
-    <w:lsdException w:name="heading 7" w:semiHidden="1" w:uiPriority="9" w:unhideWhenUsed="1" w:qFormat="1"/>
-    <w:lsdException w:name="heading 8" w:semiHidden="1" w:uiPriority="9" w:unhideWhenUsed="1" w:qFormat="1"/>
-    <w:lsdException w:name="heading 9" w:semiHidden="1" w:uiPriority="9" w:unhideWhenUsed="1" w:qFormat="1"/>
-    <w:lsdException w:name="index 1" w:semiHidden="1" w:unhideWhenUsed="1"/>
-    <w:lsdException w:name="index 2" w:semiHidden="1" w:unhideWhenUsed="1"/>
-    <w:lsdException w:name="index 3" w:semiHidden="1" w:unhideWhenUsed="1"/>
-    <w:lsdException w:name="index 4" w:semiHidden="1" w:unhideWhenUsed="1"/>
-    <w:lsdException w:name="index 5" w:semiHidden="1" w:unhideWhenUsed="1"/>
-    <w:lsdException w:name="index 6" w:semiHidden="1" w:unhideWhenUsed="1"/>
-    <w:lsdException w:name="index 7" w:semiHidden="1" w:unhideWhenUsed="1"/>
-    <w:lsdException w:name="index 8" w:semiHidden="1" w:unhideWhenUsed="1"/>
-    <w:lsdException w:name="index 9" w:semiHidden="1" w:unhideWhenUsed="1"/>
-    <w:lsdException w:name="toc 1" w:semiHidden="1" w:uiPriority="39" w:unhideWhenUsed="1"/>
-    <w:lsdException w:name="toc 2" w:semiHidden="1" w:uiPriority="39" w:unhideWhenUsed="1"/>
-    <w:lsdException w:name="toc 3" w:semiHidden="1" w:uiPriority="39" w:unhideWhenUsed="1"/>
-    <w:lsdException w:name="toc 4" w:semiHidden="1" w:uiPriority="39" w:unhideWhenUsed="1"/>
-    <w:lsdException w:name="toc 5" w:semiHidden="1" w:uiPriority="39" w:unhideWhenUsed="1"/>
-    <w:lsdException w:name="toc 6" w:semiHidden="1" w:uiPriority="39" w:unhideWhenUsed="1"/>
-    <w:lsdException w:name="toc 7" w:semiHidden="1" w:uiPriority="39" w:unhideWhenUsed="1"/>
-    <w:lsdException w:name="toc 8" w:semiHidden="1" w:uiPriority="39" w:unhideWhenUsed="1"/>
-    <w:lsdException w:name="toc 9" w:semiHidden="1" w:uiPriority="39" w:unhideWhenUsed="1"/>
-    <w:lsdException w:name="Normal Indent" w:semiHidden="1" w:unhideWhenUsed="1"/>
-    <w:lsdException w:name="footnote text" w:semiHidden="1" w:unhideWhenUsed="1"/>
-    <w:lsdException w:name="annotation text" w:semiHidden="1" w:unhideWhenUsed="1"/>
-    <w:lsdException w:name="header" w:semiHidden="1" w:unhideWhenUsed="1"/>
-    <w:lsdException w:name="footer" w:semiHidden="1" w:unhideWhenUsed="1"/>
-    <w:lsdException w:name="index heading" w:semiHidden="1" w:unhideWhenUsed="1"/>
-    <w:lsdException w:name="caption" w:semiHidden="1" w:uiPriority="35" w:unhideWhenUsed="1" w:qFormat="1"/>
-    <w:lsdException w:name="table of figures" w:semiHidden="1" w:unhideWhenUsed="1"/>
-    <w:lsdException w:name="envelope address" w:semiHidden="1" w:unhideWhenUsed="1"/>
-    <w:lsdException w:name="envelope return" w:semiHidden="1" w:unhideWhenUsed="1"/>
-    <w:lsdException w:name="footnote reference" w:semiHidden="1" w:unhideWhenUsed="1"/>
-    <w:lsdException w:name="annotation reference" w:semiHidden="1" w:unhideWhenUsed="1"/>
-    <w:lsdException w:name="line number" w:semiHidden="1" w:unhideWhenUsed="1"/>
-    <w:lsdException w:name="page number" w:semiHidden="1" w:unhideWhenUsed="1"/>
-    <w:lsdException w:name="endnote reference" w:semiHidden="1" w:unhideWhenUsed="1"/>
-    <w:lsdException w:name="endnote text" w:semiHidden="1" w:unhideWhenUsed="1"/>
-    <w:lsdException w:name="table of authorities" w:semiHidden="1" w:unhideWhenUsed="1"/>
-    <w:lsdException w:name="macro" w:semiHidden="1" w:unhideWhenUsed="1"/>
-    <w:lsdException w:name="toa heading" w:semiHidden="1" w:unhideWhenUsed="1"/>
-    <w:lsdException w:name="List" w:semiHidden="1" w:unhideWhenUsed="1"/>
-    <w:lsdException w:name="List Bullet" w:semiHidden="1" w:unhideWhenUsed="1"/>
-    <w:lsdException w:name="List Number" w:semiHidden="1" w:unhideWhenUsed="1"/>
-    <w:lsdException w:name="List 2" w:semiHidden="1" w:unhideWhenUsed="1"/>
-    <w:lsdException w:name="List 3" w:semiHidden="1" w:unhideWhenUsed="1"/>
-    <w:lsdException w:name="List 4" w:semiHidden="1" w:unhideWhenUsed="1"/>
-    <w:lsdException w:name="List 5" w:semiHidden="1" w:unhideWhenUsed="1"/>
-    <w:lsdException w:name="List Bullet 2" w:semiHidden="1" w:unhideWhenUsed="1"/>
-    <w:lsdException w:name="List Bullet 3" w:semiHidden="1" w:unhideWhenUsed="1"/>
-    <w:lsdException w:name="List Bullet 4" w:semiHidden="1" w:unhideWhenUsed="1"/>
-    <w:lsdException w:name="List Bullet 5" w:semiHidden="1" w:unhideWhenUsed="1"/>
-    <w:lsdException w:name="List Number 2" w:semiHidden="1" w:unhideWhenUsed="1"/>
-    <w:lsdException w:name="List Number 3" w:semiHidden="1" w:unhideWhenUsed="1"/>
-    <w:lsdException w:name="List Number 4" w:semiHidden="1" w:unhideWhenUsed="1"/>
-    <w:lsdException w:name="List Number 5" w:semiHidden="1" w:unhideWhenUsed="1"/>
-    <w:lsdException w:name="Title" w:uiPriority="10" w:qFormat="1"/>
-    <w:lsdException w:name="Closing" w:semiHidden="1" w:unhideWhenUsed="1"/>
-    <w:lsdException w:name="Signature" w:semiHidden="1" w:unhideWhenUsed="1"/>
-    <w:lsdException w:name="Default Paragraph Font" w:semiHidden="1" w:uiPriority="1" w:unhideWhenUsed="1"/>
-    <w:lsdException w:name="Body Text" w:semiHidden="1" w:unhideWhenUsed="1"/>
-    <w:lsdException w:name="Body Text Indent" w:semiHidden="1" w:unhideWhenUsed="1"/>
-    <w:lsdException w:name="List Continue" w:semiHidden="1" w:unhideWhenUsed="1"/>
-    <w:lsdException w:name="List Continue 2" w:semiHidden="1" w:unhideWhenUsed="1"/>
-    <w:lsdException w:name="List Continue 3" w:semiHidden="1" w:unhideWhenUsed="1"/>
-    <w:lsdException w:name="List Continue 4" w:semiHidden="1" w:unhideWhenUsed="1"/>
-    <w:lsdException w:name="List Continue 5" w:semiHidden="1" w:unhideWhenUsed="1"/>
-    <w:lsdException w:name="Message Header" w:semiHidden="1" w:unhideWhenUsed="1"/>
-    <w:lsdException w:name="Subtitle" w:uiPriority="11" w:qFormat="1"/>
-    <w:lsdException w:name="Salutation" w:semiHidden="1" w:unhideWhenUsed="1"/>
-    <w:lsdException w:name="Date" w:semiHidden="1" w:unhideWhenUsed="1"/>
-    <w:lsdException w:name="Body Text First Indent" w:semiHidden="1" w:unhideWhenUsed="1"/>
-    <w:lsdException w:name="Body Text First Indent 2" w:semiHidden="1" w:unhideWhenUsed="1"/>
-    <w:lsdException w:name="Note Heading" w:semiHidden="1" w:unhideWhenUsed="1"/>
-    <w:lsdException w:name="Body Text 2" w:semiHidden="1" w:unhideWhenUsed="1"/>
-    <w:lsdException w:name="Body Text 3" w:semiHidden="1" w:unhideWhenUsed="1"/>
-    <w:lsdException w:name="Body Text Indent 2" w:semiHidden="1" w:unhideWhenUsed="1"/>
-    <w:lsdException w:name="Body Text Indent 3" w:semiHidden="1" w:unhideWhenUsed="1"/>
-    <w:lsdException w:name="Block Text" w:semiHidden="1" w:unhideWhenUsed="1"/>
-    <w:lsdException w:name="Hyperlink" w:semiHidden="1" w:unhideWhenUsed="1"/>
-    <w:lsdException w:name="FollowedHyperlink" w:semiHidden="1" w:unhideWhenUsed="1"/>
-    <w:lsdException w:name="Strong" w:uiPriority="22" w:qFormat="1"/>
-    <w:lsdException w:name="Emphasis" w:uiPriority="20" w:qFormat="1"/>
-    <w:lsdException w:name="Document Map" w:semiHidden="1" w:unhideWhenUsed="1"/>
-    <w:lsdException w:name="Plain Text" w:semiHidden="1" w:unhideWhenUsed="1"/>
-    <w:lsdException w:name="E-mail Signature" w:semiHidden="1" w:unhideWhenUsed="1"/>
-    <w:lsdException w:name="HTML Top of Form" w:semiHidden="1" w:unhideWhenUsed="1"/>
-    <w:lsdException w:name="HTML Bottom of Form" w:semiHidden="1" w:unhideWhenUsed="1"/>
-    <w:lsdException w:name="Normal (Web)" w:semiHidden="1" w:unhideWhenUsed="1"/>
-    <w:lsdException w:name="HTML Acronym" w:semiHidden="1" w:unhideWhenUsed="1"/>
-    <w:lsdException w:name="HTML Address" w:semiHidden="1" w:unhideWhenUsed="1"/>
-    <w:lsdException w:name="HTML Cite" w:semiHidden="1" w:unhideWhenUsed="1"/>
-    <w:lsdException w:name="HTML Code" w:semiHidden="1" w:unhideWhenUsed="1"/>
-    <w:lsdException w:name="HTML Definition" w:semiHidden="1" w:unhideWhenUsed="1"/>
-    <w:lsdException w:name="HTML Keyboard" w:semiHidden="1" w:unhideWhenUsed="1"/>
-    <w:lsdException w:name="HTML Preformatted" w:semiHidden="1" w:unhideWhenUsed="1"/>
-    <w:lsdException w:name="HTML Sample" w:semiHidden="1" w:unhideWhenUsed="1"/>
-    <w:lsdException w:name="HTML Typewriter" w:semiHidden="1" w:unhideWhenUsed="1"/>
-    <w:lsdException w:name="HTML Variable" w:semiHidden="1" w:unhideWhenUsed="1"/>
-    <w:lsdException w:name="Normal Table" w:semiHidden="1" w:unhideWhenUsed="1"/>
-    <w:lsdException w:name="annotation subject" w:semiHidden="1" w:unhideWhenUsed="1"/>
-    <w:lsdException w:name="No List" w:semiHidden="1" w:unhideWhenUsed="1"/>
-    <w:lsdException w:name="Outline List 1" w:semiHidden="1" w:unhideWhenUsed="1"/>
-    <w:lsdException w:name="Outline List 2" w:semiHidden="1" w:unhideWhenUsed="1"/>
-    <w:lsdException w:name="Outline List 3" w:semiHidden="1" w:unhideWhenUsed="1"/>
-    <w:lsdException w:name="Table Simple 1" w:semiHidden="1" w:unhideWhenUsed="1"/>
-    <w:lsdException w:name="Table Simple 2" w:semiHidden="1" w:unhideWhenUsed="1"/>
-    <w:lsdException w:name="Table Simple 3" w:semiHidden="1" w:unhideWhenUsed="1"/>
-    <w:lsdException w:name="Table Classic 1" w:semiHidden="1" w:unhideWhenUsed="1"/>
-    <w:lsdException w:name="Table Classic 2" w:semiHidden="1" w:unhideWhenUsed="1"/>
-    <w:lsdException w:name="Table Classic 3" w:semiHidden="1" w:unhideWhenUsed="1"/>
-    <w:lsdException w:name="Table Classic 4" w:semiHidden="1" w:unhideWhenUsed="1"/>
-    <w:lsdException w:name="Table Colorful 1" w:semiHidden="1" w:unhideWhenUsed="1"/>
-    <w:lsdException w:name="Table Colorful 2" w:semiHidden="1" w:unhideWhenUsed="1"/>
-    <w:lsdException w:name="Table Colorful 3" w:semiHidden="1" w:unhideWhenUsed="1"/>
-    <w:lsdException w:name="Table Columns 1" w:semiHidden="1" w:unhideWhenUsed="1"/>
-    <w:lsdException w:name="Table Columns 2" w:semiHidden="1" w:unhideWhenUsed="1"/>
-    <w:lsdException w:name="Table Columns 3" w:semiHidden="1" w:unhideWhenUsed="1"/>
-    <w:lsdException w:name="Table Columns 4" w:semiHidden="1" w:unhideWhenUsed="1"/>
-    <w:lsdException w:name="Table Columns 5" w:semiHidden="1" w:unhideWhenUsed="1"/>
-    <w:lsdException w:name="Table Grid 1" w:semiHidden="1" w:unhideWhenUsed="1"/>
-    <w:lsdException w:name="Table Grid 2" w:semiHidden="1" w:unhideWhenUsed="1"/>
-    <w:lsdException w:name="Table Grid 3" w:semiHidden="1" w:unhideWhenUsed="1"/>
-    <w:lsdException w:name="Table Grid 4" w:semiHidden="1" w:unhideWhenUsed="1"/>
-    <w:lsdException w:name="Table Grid 5" w:semiHidden="1" w:unhideWhenUsed="1"/>
-    <w:lsdException w:name="Table Grid 6" w:semiHidden="1" w:unhideWhenUsed="1"/>
-    <w:lsdException w:name="Table Grid 7" w:semiHidden="1" w:unhideWhenUsed="1"/>
-    <w:lsdException w:name="Table Grid 8" w:semiHidden="1" w:unhideWhenUsed="1"/>
-    <w:lsdException w:name="Table List 1" w:semiHidden="1" w:unhideWhenUsed="1"/>
-    <w:lsdException w:name="Table List 2" w:semiHidden="1" w:unhideWhenUsed="1"/>
-    <w:lsdException w:name="Table List 3" w:semiHidden="1" w:unhideWhenUsed="1"/>
-    <w:lsdException w:name="Table List 4" w:semiHidden="1" w:unhideWhenUsed="1"/>
-    <w:lsdException w:name="Table List 5" w:semiHidden="1" w:unhideWhenUsed="1"/>
-    <w:lsdException w:name="Table List 6" w:semiHidden="1" w:unhideWhenUsed="1"/>
-    <w:lsdException w:name="Table List 7" w:semiHidden="1" w:unhideWhenUsed="1"/>
-    <w:lsdException w:name="Table List 8" w:semiHidden="1" w:unhideWhenUsed="1"/>
-    <w:lsdException w:name="Table 3D effects 1" w:semiHidden="1" w:unhideWhenUsed="1"/>
-    <w:lsdException w:name="Table 3D effects 2" w:semiHidden="1" w:unhideWhenUsed="1"/>
-    <w:lsdException w:name="Table 3D effects 3" w:semiHidden="1" w:unhideWhenUsed="1"/>
-    <w:lsdException w:name="Table Contemporary" w:semiHidden="1" w:unhideWhenUsed="1"/>
-    <w:lsdException w:name="Table Elegant" w:semiHidden="1" w:unhideWhenUsed="1"/>
-    <w:lsdException w:name="Table Professional" w:semiHidden="1" w:unhideWhenUsed="1"/>
-    <w:lsdException w:name="Table Subtle 1" w:semiHidden="1" w:unhideWhenUsed="1"/>
-    <w:lsdException w:name="Table Subtle 2" w:semiHidden="1" w:unhideWhenUsed="1"/>
-    <w:lsdException w:name="Table Web 1" w:semiHidden="1" w:unhideWhenUsed="1"/>
-    <w:lsdException w:name="Table Web 2" w:semiHidden="1" w:unhideWhenUsed="1"/>
-    <w:lsdException w:name="Table Web 3" w:semiHidden="1" w:unhideWhenUsed="1"/>
-    <w:lsdException w:name="Balloon Text" w:semiHidden="1" w:unhideWhenUsed="1"/>
-    <w:lsdException w:name="Table Grid" w:uiPriority="39"/>
-    <w:lsdException w:name="Table Theme" w:semiHidden="1" w:unhideWhenUsed="1"/>
-    <w:lsdException w:name="Placeholder Text" w:semiHidden="1"/>
-    <w:lsdException w:name="No Spacing" w:uiPriority="1" w:qFormat="1"/>
-    <w:lsdException w:name="Light Shading" w:uiPriority="60"/>
-    <w:lsdException w:name="Light List" w:uiPriority="61"/>
-    <w:lsdException w:name="Light Grid" w:uiPriority="62"/>
-    <w:lsdException w:name="Medium Shading 1" w:uiPriority="63"/>
-    <w:lsdException w:name="Medium Shading 2" w:uiPriority="64"/>
-    <w:lsdException w:name="Medium List 1" w:uiPriority="65"/>
-    <w:lsdException w:name="Medium List 2" w:uiPriority="66"/>
-    <w:lsdException w:name="Medium Grid 1" w:uiPriority="67"/>
-    <w:lsdException w:name="Medium Grid 2" w:uiPriority="68"/>
-    <w:lsdException w:name="Medium Grid 3" w:uiPriority="69"/>
-    <w:lsdException w:name="Dark List" w:uiPriority="70"/>
-    <w:lsdException w:name="Colorful Shading" w:uiPriority="71"/>
-    <w:lsdException w:name="Colorful List" w:uiPriority="72"/>
-    <w:lsdException w:name="Colorful Grid" w:uiPriority="73"/>
-    <w:lsdException w:name="Light Shading Accent 1" w:uiPriority="60"/>
-    <w:lsdException w:name="Light List Accent 1" w:uiPriority="61"/>
-    <w:lsdException w:name="Light Grid Accent 1" w:uiPriority="62"/>
-    <w:lsdException w:name="Medium Shading 1 Accent 1" w:uiPriority="63"/>
-    <w:lsdException w:name="Medium Shading 2 Accent 1" w:uiPriority="64"/>
-    <w:lsdException w:name="Medium List 1 Accent 1" w:uiPriority="65"/>
-    <w:lsdException w:name="Revision" w:semiHidden="1"/>
-    <w:lsdException w:name="List Paragraph" w:uiPriority="34" w:qFormat="1"/>
-    <w:lsdException w:name="Quote" w:uiPriority="29" w:qFormat="1"/>
-    <w:lsdException w:name="Intense Quote" w:uiPriority="30" w:qFormat="1"/>
-    <w:lsdException w:name="Medium List 2 Accent 1" w:uiPriority="66"/>
-    <w:lsdException w:name="Medium Grid 1 Accent 1" w:uiPriority="67"/>
-    <w:lsdException w:name="Medium Grid 2 Accent 1" w:uiPriority="68"/>
-    <w:lsdException w:name="Medium Grid 3 Accent 1" w:uiPriority="69"/>
-    <w:lsdException w:name="Dark List Accent 1" w:uiPriority="70"/>
-    <w:lsdException w:name="Colorful Shading Accent 1" w:uiPriority="71"/>
-    <w:lsdException w:name="Colorful List Accent 1" w:uiPriority="72"/>
-    <w:lsdException w:name="Colorful Grid Accent 1" w:uiPriority="73"/>
-    <w:lsdException w:name="Light Shading Accent 2" w:uiPriority="60"/>
-    <w:lsdException w:name="Light List Accent 2" w:uiPriority="61"/>
-    <w:lsdException w:name="Light Grid Accent 2" w:uiPriority="62"/>
-    <w:lsdException w:name="Medium Shading 1 Accent 2" w:uiPriority="63"/>
-    <w:lsdException w:name="Medium Shading 2 Accent 2" w:uiPriority="64"/>
-    <w:lsdException w:name="Medium List 1 Accent 2" w:uiPriority="65"/>
-    <w:lsdException w:name="Medium List 2 Accent 2" w:uiPriority="66"/>
-    <w:lsdException w:name="Medium Grid 1 Accent 2" w:uiPriority="67"/>
-    <w:lsdException w:name="Medium Grid 2 Accent 2" w:uiPriority="68"/>
-    <w:lsdException w:name="Medium Grid 3 Accent 2" w:uiPriority="69"/>
-    <w:lsdException w:name="Dark List Accent 2" w:uiPriority="70"/>
-    <w:lsdException w:name="Colorful Shading Accent 2" w:uiPriority="71"/>
-    <w:lsdException w:name="Colorful List Accent 2" w:uiPriority="72"/>
-    <w:lsdException w:name="Colorful Grid Accent 2" w:uiPriority="73"/>
-    <w:lsdException w:name="Light Shading Accent 3" w:uiPriority="60"/>
-    <w:lsdException w:name="Light List Accent 3" w:uiPriority="61"/>
-    <w:lsdException w:name="Light Grid Accent 3" w:uiPriority="62"/>
-    <w:lsdException w:name="Medium Shading 1 Accent 3" w:uiPriority="63"/>
-    <w:lsdException w:name="Medium Shading 2 Accent 3" w:uiPriority="64"/>
-    <w:lsdException w:name="Medium List 1 Accent 3" w:uiPriority="65"/>
-    <w:lsdException w:name="Medium List 2 Accent 3" w:uiPriority="66"/>
-    <w:lsdException w:name="Medium Grid 1 Accent 3" w:uiPriority="67"/>
-    <w:lsdException w:name="Medium Grid 2 Accent 3" w:uiPriority="68"/>
-    <w:lsdException w:name="Medium Grid 3 Accent 3" w:uiPriority="69"/>
-    <w:lsdException w:name="Dark List Accent 3" w:uiPriority="70"/>
-    <w:lsdException w:name="Colorful Shading Accent 3" w:uiPriority="71"/>
-    <w:lsdException w:name="Colorful List Accent 3" w:uiPriority="72"/>
-    <w:lsdException w:name="Colorful Grid Accent 3" w:uiPriority="73"/>
-    <w:lsdException w:name="Light Shading Accent 4" w:uiPriority="60"/>
-    <w:lsdException w:name="Light List Accent 4" w:uiPriority="61"/>
-    <w:lsdException w:name="Light Grid Accent 4" w:uiPriority="62"/>
-    <w:lsdException w:name="Medium Shading 1 Accent 4" w:uiPriority="63"/>
-    <w:lsdException w:name="Medium Shading 2 Accent 4" w:uiPriority="64"/>
-    <w:lsdException w:name="Medium List 1 Accent 4" w:uiPriority="65"/>
-    <w:lsdException w:name="Medium List 2 Accent 4" w:uiPriority="66"/>
-    <w:lsdException w:name="Medium Grid 1 Accent 4" w:uiPriority="67"/>
-    <w:lsdException w:name="Medium Grid 2 Accent 4" w:uiPriority="68"/>
-    <w:lsdException w:name="Medium Grid 3 Accent 4" w:uiPriority="69"/>
-    <w:lsdException w:name="Dark List Accent 4" w:uiPriority="70"/>
-    <w:lsdException w:name="Colorful Shading Accent 4" w:uiPriority="71"/>
-    <w:lsdException w:name="Colorful List Accent 4" w:uiPriority="72"/>
-    <w:lsdException w:name="Colorful Grid Accent 4" w:uiPriority="73"/>
-    <w:lsdException w:name="Light Shading Accent 5" w:uiPriority="60"/>
-    <w:lsdException w:name="Light List Accent 5" w:uiPriority="61"/>
-    <w:lsdException w:name="Light Grid Accent 5" w:uiPriority="62"/>
-    <w:lsdException w:name="Medium Shading 1 Accent 5" w:uiPriority="63"/>
-    <w:lsdException w:name="Medium Shading 2 Accent 5" w:uiPriority="64"/>
-    <w:lsdException w:name="Medium List 1 Accent 5" w:uiPriority="65"/>
-    <w:lsdException w:name="Medium List 2 Accent 5" w:uiPriority="66"/>
-    <w:lsdException w:name="Medium Grid 1 Accent 5" w:uiPriority="67"/>
-    <w:lsdException w:name="Medium Grid 2 Accent 5" w:uiPriority="68"/>
-    <w:lsdException w:name="Medium Grid 3 Accent 5" w:uiPriority="69"/>
-    <w:lsdException w:name="Dark List Accent 5" w:uiPriority="70"/>
-    <w:lsdException w:name="Colorful Shading Accent 5" w:uiPriority="71"/>
-    <w:lsdException w:name="Colorful List Accent 5" w:uiPriority="72"/>
-    <w:lsdException w:name="Colorful Grid Accent 5" w:uiPriority="73"/>
-    <w:lsdException w:name="Light Shading Accent 6" w:uiPriority="60"/>
-    <w:lsdException w:name="Light List Accent 6" w:uiPriority="61"/>
-    <w:lsdException w:name="Light Grid Accent 6" w:uiPriority="62"/>
-    <w:lsdException w:name="Medium Shading 1 Accent 6" w:uiPriority="63"/>
-    <w:lsdException w:name="Medium Shading 2 Accent 6" w:uiPriority="64"/>
-    <w:lsdException w:name="Medium List 1 Accent 6" w:uiPriority="65"/>
-    <w:lsdException w:name="Medium List 2 Accent 6" w:uiPriority="66"/>
-    <w:lsdException w:name="Medium Grid 1 Accent 6" w:uiPriority="67"/>
-    <w:lsdException w:name="Medium Grid 2 Accent 6" w:uiPriority="68"/>
-    <w:lsdException w:name="Medium Grid 3 Accent 6" w:uiPriority="69"/>
-    <w:lsdException w:name="Dark List Accent 6" w:uiPriority="70"/>
-    <w:lsdException w:name="Colorful Shading Accent 6" w:uiPriority="71"/>
-    <w:lsdException w:name="Colorful List Accent 6" w:uiPriority="72"/>
-    <w:lsdException w:name="Colorful Grid Accent 6" w:uiPriority="73"/>
-    <w:lsdException w:name="Subtle Emphasis" w:uiPriority="19" w:qFormat="1"/>
-    <w:lsdException w:name="Intense Emphasis" w:uiPriority="21" w:qFormat="1"/>
-    <w:lsdException w:name="Subtle Reference" w:uiPriority="31" w:qFormat="1"/>
-    <w:lsdException w:name="Intense Reference" w:uiPriority="32" w:qFormat="1"/>
-    <w:lsdException w:name="Book Title" w:uiPriority="33" w:qFormat="1"/>
-    <w:lsdException w:name="Bibliography" w:semiHidden="1" w:uiPriority="37" w:unhideWhenUsed="1"/>
-    <w:lsdException w:name="TOC Heading" w:semiHidden="1" w:uiPriority="39" w:unhideWhenUsed="1" w:qFormat="1"/>
-    <w:lsdException w:name="Plain Table 1" w:uiPriority="41"/>
-    <w:lsdException w:name="Plain Table 2" w:uiPriority="42"/>
-    <w:lsdException w:name="Plain Table 3" w:uiPriority="43"/>
-    <w:lsdException w:name="Plain Table 4" w:uiPriority="44"/>
-    <w:lsdException w:name="Plain Table 5" w:uiPriority="45"/>
-    <w:lsdException w:name="Grid Table Light" w:uiPriority="40"/>
-    <w:lsdException w:name="Grid Table 1 Light" w:uiPriority="46"/>
-    <w:lsdException w:name="Grid Table 2" w:uiPriority="47"/>
-    <w:lsdException w:name="Grid Table 3" w:uiPriority="48"/>
-    <w:lsdException w:name="Grid Table 4" w:uiPriority="49"/>
-    <w:lsdException w:name="Grid Table 5 Dark" w:uiPriority="50"/>
-    <w:lsdException w:name="Grid Table 6 Colorful" w:uiPriority="51"/>
-    <w:lsdException w:name="Grid Table 7 Colorful" w:uiPriority="52"/>
-    <w:lsdException w:name="Grid Table 1 Light Accent 1" w:uiPriority="46"/>
-    <w:lsdException w:name="Grid Table 2 Accent 1" w:uiPriority="47"/>
-    <w:lsdException w:name="Grid Table 3 Accent 1" w:uiPriority="48"/>
-    <w:lsdException w:name="Grid Table 4 Accent 1" w:uiPriority="49"/>
-    <w:lsdException w:name="Grid Table 5 Dark Accent 1" w:uiPriority="50"/>
-    <w:lsdException w:name="Grid Table 6 Colorful Accent 1" w:uiPriority="51"/>
-    <w:lsdException w:name="Grid Table 7 Colorful Accent 1" w:uiPriority="52"/>
-    <w:lsdException w:name="Grid Table 1 Light Accent 2" w:uiPriority="46"/>
-    <w:lsdException w:name="Grid Table 2 Accent 2" w:uiPriority="47"/>
-    <w:lsdException w:name="Grid Table 3 Accent 2" w:uiPriority="48"/>
-    <w:lsdException w:name="Grid Table 4 Accent 2" w:uiPriority="49"/>
-    <w:lsdException w:name="Grid Table 5 Dark Accent 2" w:uiPriority="50"/>
-    <w:lsdException w:name="Grid Table 6 Colorful Accent 2" w:uiPriority="51"/>
-    <w:lsdException w:name="Grid Table 7 Colorful Accent 2" w:uiPriority="52"/>
-    <w:lsdException w:name="Grid Table 1 Light Accent 3" w:uiPriority="46"/>
-    <w:lsdException w:name="Grid Table 2 Accent 3" w:uiPriority="47"/>
-    <w:lsdException w:name="Grid Table 3 Accent 3" w:uiPriority="48"/>
-    <w:lsdException w:name="Grid Table 4 Accent 3" w:uiPriority="49"/>
-    <w:lsdException w:name="Grid Table 5 Dark Accent 3" w:uiPriority="50"/>
-    <w:lsdException w:name="Grid Table 6 Colorful Accent 3" w:uiPriority="51"/>
-    <w:lsdException w:name="Grid Table 7 Colorful Accent 3" w:uiPriority="52"/>
-    <w:lsdException w:name="Grid Table 1 Light Accent 4" w:uiPriority="46"/>
-    <w:lsdException w:name="Grid Table 2 Accent 4" w:uiPriority="47"/>
-    <w:lsdException w:name="Grid Table 3 Accent 4" w:uiPriority="48"/>
-    <w:lsdException w:name="Grid Table 4 Accent 4" w:uiPriority="49"/>
-    <w:lsdException w:name="Grid Table 5 Dark Accent 4" w:uiPriority="50"/>
-    <w:lsdException w:name="Grid Table 6 Colorful Accent 4" w:uiPriority="51"/>
-    <w:lsdException w:name="Grid Table 7 Colorful Accent 4" w:uiPriority="52"/>
-    <w:lsdException w:name="Grid Table 1 Light Accent 5" w:uiPriority="46"/>
-    <w:lsdException w:name="Grid Table 2 Accent 5" w:uiPriority="47"/>
-    <w:lsdException w:name="Grid Table 3 Accent 5" w:uiPriority="48"/>
-    <w:lsdException w:name="Grid Table 4 Accent 5" w:uiPriority="49"/>
-    <w:lsdException w:name="Grid Table 5 Dark Accent 5" w:uiPriority="50"/>
-    <w:lsdException w:name="Grid Table 6 Colorful Accent 5" w:uiPriority="51"/>
-    <w:lsdException w:name="Grid Table 7 Colorful Accent 5" w:uiPriority="52"/>
-    <w:lsdException w:name="Grid Table 1 Light Accent 6" w:uiPriority="46"/>
-    <w:lsdException w:name="Grid Table 2 Accent 6" w:uiPriority="47"/>
-    <w:lsdException w:name="Grid Table 3 Accent 6" w:uiPriority="48"/>
-    <w:lsdException w:name="Grid Table 4 Accent 6" w:uiPriority="49"/>
-    <w:lsdException w:name="Grid Table 5 Dark Accent 6" w:uiPriority="50"/>
-    <w:lsdException w:name="Grid Table 6 Colorful Accent 6" w:uiPriority="51"/>
-    <w:lsdException w:name="Grid Table 7 Colorful Accent 6" w:uiPriority="52"/>
-    <w:lsdException w:name="List Table 1 Light" w:uiPriority="46"/>
-    <w:lsdException w:name="List Table 2" w:uiPriority="47"/>
-    <w:lsdException w:name="List Table 3" w:uiPriority="48"/>
-    <w:lsdException w:name="List Table 4" w:uiPriority="49"/>
-    <w:lsdException w:name="List Table 5 Dark" w:uiPriority="50"/>
-    <w:lsdException w:name="List Table 6 Colorful" w:uiPriority="51"/>
-    <w:lsdException w:name="List Table 7 Colorful" w:uiPriority="52"/>
-    <w:lsdException w:name="List Table 1 Light Accent 1" w:uiPriority="46"/>
-    <w:lsdException w:name="List Table 2 Accent 1" w:uiPriority="47"/>
-    <w:lsdException w:name="List Table 3 Accent 1" w:uiPriority="48"/>
-    <w:lsdException w:name="List Table 4 Accent 1" w:uiPriority="49"/>
-    <w:lsdException w:name="List Table 5 Dark Accent 1" w:uiPriority="50"/>
-    <w:lsdException w:name="List Table 6 Colorful Accent 1" w:uiPriority="51"/>
-    <w:lsdException w:name="List Table 7 Colorful Accent 1" w:uiPriority="52"/>
-    <w:lsdException w:name="List Table 1 Light Accent 2" w:uiPriority="46"/>
-    <w:lsdException w:name="List Table 2 Accent 2" w:uiPriority="47"/>
-    <w:lsdException w:name="List Table 3 Accent 2" w:uiPriority="48"/>
-    <w:lsdException w:name="List Table 4 Accent 2" w:uiPriority="49"/>
-    <w:lsdException w:name="List Table 5 Dark Accent 2" w:uiPriority="50"/>
-    <w:lsdException w:name="List Table 6 Colorful Accent 2" w:uiPriority="51"/>
-    <w:lsdException w:name="List Table 7 Colorful Accent 2" w:uiPriority="52"/>
-    <w:lsdException w:name="List Table 1 Light Accent 3" w:uiPriority="46"/>
-    <w:lsdException w:name="List Table 2 Accent 3" w:uiPriority="47"/>
-    <w:lsdException w:name="List Table 3 Accent 3" w:uiPriority="48"/>
-    <w:lsdException w:name="List Table 4 Accent 3" w:uiPriority="49"/>
-    <w:lsdException w:name="List Table 5 Dark Accent 3" w:uiPriority="50"/>
-    <w:lsdException w:name="List Table 6 Colorful Accent 3" w:uiPriority="51"/>
-    <w:lsdException w:name="List Table 7 Colorful Accent 3" w:uiPriority="52"/>
-    <w:lsdException w:name="List Table 1 Light Accent 4" w:uiPriority="46"/>
-    <w:lsdException w:name="List Table 2 Accent 4" w:uiPriority="47"/>
-    <w:lsdException w:name="List Table 3 Accent 4" w:uiPriority="48"/>
-    <w:lsdException w:name="List Table 4 Accent 4" w:uiPriority="49"/>
-    <w:lsdException w:name="List Table 5 Dark Accent 4" w:uiPriority="50"/>
-    <w:lsdException w:name="List Table 6 Colorful Accent 4" w:uiPriority="51"/>
-    <w:lsdException w:name="List Table 7 Colorful Accent 4" w:uiPriority="52"/>
-    <w:lsdException w:name="List Table 1 Light Accent 5" w:uiPriority="46"/>
-    <w:lsdException w:name="List Table 2 Accent 5" w:uiPriority="47"/>
-    <w:lsdException w:name="List Table 3 Accent 5" w:uiPriority="48"/>
-    <w:lsdException w:name="List Table 4 Accent 5" w:uiPriority="49"/>
-    <w:lsdException w:name="List Table 5 Dark Accent 5" w:uiPriority="50"/>
-    <w:lsdException w:name="List Table 6 Colorful Accent 5" w:uiPriority="51"/>
-    <w:lsdException w:name="List Table 7 Colorful Accent 5" w:uiPriority="52"/>
-    <w:lsdException w:name="List Table 1 Light Accent 6" w:uiPriority="46"/>
-    <w:lsdException w:name="List Table 2 Accent 6" w:uiPriority="47"/>
-    <w:lsdException w:name="List Table 3 Accent 6" w:uiPriority="48"/>
-    <w:lsdException w:name="List Table 4 Accent 6" w:uiPriority="49"/>
-    <w:lsdException w:name="List Table 5 Dark Accent 6" w:uiPriority="50"/>
-    <w:lsdException w:name="List Table 6 Colorful Accent 6" w:uiPriority="51"/>
-    <w:lsdException w:name="List Table 7 Colorful Accent 6" w:uiPriority="52"/>
+  <w:latentStyles w:defLockedState="0" w:defUIPriority="99" w:defSemiHidden="1" w:defUnhideWhenUsed="1" w:defQFormat="0" w:count="267">
+    <w:lsdException w:name="Normal" w:semiHidden="0" w:uiPriority="0" w:unhideWhenUsed="0" w:qFormat="1"/>
+    <w:lsdException w:name="heading 1" w:semiHidden="0" w:uiPriority="9" w:unhideWhenUsed="0" w:qFormat="1"/>
+    <w:lsdException w:name="heading 2" w:uiPriority="9" w:qFormat="1"/>
+    <w:lsdException w:name="heading 3" w:uiPriority="9" w:qFormat="1"/>
+    <w:lsdException w:name="heading 4" w:uiPriority="9" w:qFormat="1"/>
+    <w:lsdException w:name="heading 5" w:uiPriority="9" w:qFormat="1"/>
+    <w:lsdException w:name="heading 6" w:uiPriority="9" w:qFormat="1"/>
+    <w:lsdException w:name="heading 7" w:uiPriority="9" w:qFormat="1"/>
+    <w:lsdException w:name="heading 8" w:uiPriority="9" w:qFormat="1"/>
+    <w:lsdException w:name="heading 9" w:uiPriority="9" w:qFormat="1"/>
+    <w:lsdException w:name="toc 1" w:uiPriority="39"/>
+    <w:lsdException w:name="toc 2" w:uiPriority="39"/>
+    <w:lsdException w:name="toc 3" w:uiPriority="39"/>
+    <w:lsdException w:name="toc 4" w:uiPriority="39"/>
+    <w:lsdException w:name="toc 5" w:uiPriority="39"/>
+    <w:lsdException w:name="toc 6" w:uiPriority="39"/>
+    <w:lsdException w:name="toc 7" w:uiPriority="39"/>
+    <w:lsdException w:name="toc 8" w:uiPriority="39"/>
+    <w:lsdException w:name="toc 9" w:uiPriority="39"/>
+    <w:lsdException w:name="caption" w:uiPriority="35" w:qFormat="1"/>
+    <w:lsdException w:name="Title" w:semiHidden="0" w:uiPriority="10" w:unhideWhenUsed="0" w:qFormat="1"/>
+    <w:lsdException w:name="Default Paragraph Font" w:uiPriority="1"/>
+    <w:lsdException w:name="Subtitle" w:semiHidden="0" w:uiPriority="11" w:unhideWhenUsed="0" w:qFormat="1"/>
+    <w:lsdException w:name="Strong" w:semiHidden="0" w:uiPriority="22" w:unhideWhenUsed="0" w:qFormat="1"/>
+    <w:lsdException w:name="Emphasis" w:semiHidden="0" w:uiPriority="20" w:unhideWhenUsed="0" w:qFormat="1"/>
+    <w:lsdException w:name="Table Grid" w:semiHidden="0" w:uiPriority="39" w:unhideWhenUsed="0"/>
+    <w:lsdException w:name="Placeholder Text" w:unhideWhenUsed="0"/>
+    <w:lsdException w:name="No Spacing" w:semiHidden="0" w:uiPriority="1" w:unhideWhenUsed="0" w:qFormat="1"/>
+    <w:lsdException w:name="Light Shading" w:semiHidden="0" w:uiPriority="60" w:unhideWhenUsed="0"/>
+    <w:lsdException w:name="Light List" w:semiHidden="0" w:uiPriority="61" w:unhideWhenUsed="0"/>
+    <w:lsdException w:name="Light Grid" w:semiHidden="0" w:uiPriority="62" w:unhideWhenUsed="0"/>
+    <w:lsdException w:name="Medium Shading 1" w:semiHidden="0" w:uiPriority="63" w:unhideWhenUsed="0"/>
+    <w:lsdException w:name="Medium Shading 2" w:semiHidden="0" w:uiPriority="64" w:unhideWhenUsed="0"/>
+    <w:lsdException w:name="Medium List 1" w:semiHidden="0" w:uiPriority="65" w:unhideWhenUsed="0"/>
+    <w:lsdException w:name="Medium List 2" w:semiHidden="0" w:uiPriority="66" w:unhideWhenUsed="0"/>
+    <w:lsdException w:name="Medium Grid 1" w:semiHidden="0" w:uiPriority="67" w:unhideWhenUsed="0"/>
+    <w:lsdException w:name="Medium Grid 2" w:semiHidden="0" w:uiPriority="68" w:unhideWhenUsed="0"/>
+    <w:lsdException w:name="Medium Grid 3" w:semiHidden="0" w:uiPriority="69" w:unhideWhenUsed="0"/>
+    <w:lsdException w:name="Dark List" w:semiHidden="0" w:uiPriority="70" w:unhideWhenUsed="0"/>
+    <w:lsdException w:name="Colorful Shading" w:semiHidden="0" w:uiPriority="71" w:unhideWhenUsed="0"/>
+    <w:lsdException w:name="Colorful List" w:semiHidden="0" w:uiPriority="72" w:unhideWhenUsed="0"/>
+    <w:lsdException w:name="Colorful Grid" w:semiHidden="0" w:uiPriority="73" w:unhideWhenUsed="0"/>
+    <w:lsdException w:name="Light Shading Accent 1" w:semiHidden="0" w:uiPriority="60" w:unhideWhenUsed="0"/>
+    <w:lsdException w:name="Light List Accent 1" w:semiHidden="0" w:uiPriority="61" w:unhideWhenUsed="0"/>
+    <w:lsdException w:name="Light Grid Accent 1" w:semiHidden="0" w:uiPriority="62" w:unhideWhenUsed="0"/>
+    <w:lsdException w:name="Medium Shading 1 Accent 1" w:semiHidden="0" w:uiPriority="63" w:unhideWhenUsed="0"/>
+    <w:lsdException w:name="Medium Shading 2 Accent 1" w:semiHidden="0" w:uiPriority="64" w:unhideWhenUsed="0"/>
+    <w:lsdException w:name="Medium List 1 Accent 1" w:semiHidden="0" w:uiPriority="65" w:unhideWhenUsed="0"/>
+    <w:lsdException w:name="Revision" w:unhideWhenUsed="0"/>
+    <w:lsdException w:name="List Paragraph" w:semiHidden="0" w:uiPriority="34" w:unhideWhenUsed="0" w:qFormat="1"/>
+    <w:lsdException w:name="Quote" w:semiHidden="0" w:uiPriority="29" w:unhideWhenUsed="0" w:qFormat="1"/>
+    <w:lsdException w:name="Intense Quote" w:semiHidden="0" w:uiPriority="30" w:unhideWhenUsed="0" w:qFormat="1"/>
+    <w:lsdException w:name="Medium List 2 Accent 1" w:semiHidden="0" w:uiPriority="66" w:unhideWhenUsed="0"/>
+    <w:lsdException w:name="Medium Grid 1 Accent 1" w:semiHidden="0" w:uiPriority="67" w:unhideWhenUsed="0"/>
+    <w:lsdException w:name="Medium Grid 2 Accent 1" w:semiHidden="0" w:uiPriority="68" w:unhideWhenUsed="0"/>
+    <w:lsdException w:name="Medium Grid 3 Accent 1" w:semiHidden="0" w:uiPriority="69" w:unhideWhenUsed="0"/>
+    <w:lsdException w:name="Dark List Accent 1" w:semiHidden="0" w:uiPriority="70" w:unhideWhenUsed="0"/>
+    <w:lsdException w:name="Colorful Shading Accent 1" w:semiHidden="0" w:uiPriority="71" w:unhideWhenUsed="0"/>
+    <w:lsdException w:name="Colorful List Accent 1" w:semiHidden="0" w:uiPriority="72" w:unhideWhenUsed="0"/>
+    <w:lsdException w:name="Colorful Grid Accent 1" w:semiHidden="0" w:uiPriority="73" w:unhideWhenUsed="0"/>
+    <w:lsdException w:name="Light Shading Accent 2" w:semiHidden="0" w:uiPriority="60" w:unhideWhenUsed="0"/>
+    <w:lsdException w:name="Light List Accent 2" w:semiHidden="0" w:uiPriority="61" w:unhideWhenUsed="0"/>
+    <w:lsdException w:name="Light Grid Accent 2" w:semiHidden="0" w:uiPriority="62" w:unhideWhenUsed="0"/>
+    <w:lsdException w:name="Medium Shading 1 Accent 2" w:semiHidden="0" w:uiPriority="63" w:unhideWhenUsed="0"/>
+    <w:lsdException w:name="Medium Shading 2 Accent 2" w:semiHidden="0" w:uiPriority="64" w:unhideWhenUsed="0"/>
+    <w:lsdException w:name="Medium List 1 Accent 2" w:semiHidden="0" w:uiPriority="65" w:unhideWhenUsed="0"/>
+    <w:lsdException w:name="Medium List 2 Accent 2" w:semiHidden="0" w:uiPriority="66" w:unhideWhenUsed="0"/>
+    <w:lsdException w:name="Medium Grid 1 Accent 2" w:semiHidden="0" w:uiPriority="67" w:unhideWhenUsed="0"/>
+    <w:lsdException w:name="Medium Grid 2 Accent 2" w:semiHidden="0" w:uiPriority="68" w:unhideWhenUsed="0"/>
+    <w:lsdException w:name="Medium Grid 3 Accent 2" w:semiHidden="0" w:uiPriority="69" w:unhideWhenUsed="0"/>
+    <w:lsdException w:name="Dark List Accent 2" w:semiHidden="0" w:uiPriority="70" w:unhideWhenUsed="0"/>
+    <w:lsdException w:name="Colorful Shading Accent 2" w:semiHidden="0" w:uiPriority="71" w:unhideWhenUsed="0"/>
+    <w:lsdException w:name="Colorful List Accent 2" w:semiHidden="0" w:uiPriority="72" w:unhideWhenUsed="0"/>
+    <w:lsdException w:name="Colorful Grid Accent 2" w:semiHidden="0" w:uiPriority="73" w:unhideWhenUsed="0"/>
+    <w:lsdException w:name="Light Shading Accent 3" w:semiHidden="0" w:uiPriority="60" w:unhideWhenUsed="0"/>
+    <w:lsdException w:name="Light List Accent 3" w:semiHidden="0" w:uiPriority="61" w:unhideWhenUsed="0"/>
+    <w:lsdException w:name="Light Grid Accent 3" w:semiHidden="0" w:uiPriority="62" w:unhideWhenUsed="0"/>
+    <w:lsdException w:name="Medium Shading 1 Accent 3" w:semiHidden="0" w:uiPriority="63" w:unhideWhenUsed="0"/>
+    <w:lsdException w:name="Medium Shading 2 Accent 3" w:semiHidden="0" w:uiPriority="64" w:unhideWhenUsed="0"/>
+    <w:lsdException w:name="Medium List 1 Accent 3" w:semiHidden="0" w:uiPriority="65" w:unhideWhenUsed="0"/>
+    <w:lsdException w:name="Medium List 2 Accent 3" w:semiHidden="0" w:uiPriority="66" w:unhideWhenUsed="0"/>
+    <w:lsdException w:name="Medium Grid 1 Accent 3" w:semiHidden="0" w:uiPriority="67" w:unhideWhenUsed="0"/>
+    <w:lsdException w:name="Medium Grid 2 Accent 3" w:semiHidden="0" w:uiPriority="68" w:unhideWhenUsed="0"/>
+    <w:lsdException w:name="Medium Grid 3 Accent 3" w:semiHidden="0" w:uiPriority="69" w:unhideWhenUsed="0"/>
+    <w:lsdException w:name="Dark List Accent 3" w:semiHidden="0" w:uiPriority="70" w:unhideWhenUsed="0"/>
+    <w:lsdException w:name="Colorful Shading Accent 3" w:semiHidden="0" w:uiPriority="71" w:unhideWhenUsed="0"/>
+    <w:lsdException w:name="Colorful List Accent 3" w:semiHidden="0" w:uiPriority="72" w:unhideWhenUsed="0"/>
+    <w:lsdException w:name="Colorful Grid Accent 3" w:semiHidden="0" w:uiPriority="73" w:unhideWhenUsed="0"/>
+    <w:lsdException w:name="Light Shading Accent 4" w:semiHidden="0" w:uiPriority="60" w:unhideWhenUsed="0"/>
+    <w:lsdException w:name="Light List Accent 4" w:semiHidden="0" w:uiPriority="61" w:unhideWhenUsed="0"/>
+    <w:lsdException w:name="Light Grid Accent 4" w:semiHidden="0" w:uiPriority="62" w:unhideWhenUsed="0"/>
+    <w:lsdException w:name="Medium Shading 1 Accent 4" w:semiHidden="0" w:uiPriority="63" w:unhideWhenUsed="0"/>
+    <w:lsdException w:name="Medium Shading 2 Accent 4" w:semiHidden="0" w:uiPriority="64" w:unhideWhenUsed="0"/>
+    <w:lsdException w:name="Medium List 1 Accent 4" w:semiHidden="0" w:uiPriority="65" w:unhideWhenUsed="0"/>
+    <w:lsdException w:name="Medium List 2 Accent 4" w:semiHidden="0" w:uiPriority="66" w:unhideWhenUsed="0"/>
+    <w:lsdException w:name="Medium Grid 1 Accent 4" w:semiHidden="0" w:uiPriority="67" w:unhideWhenUsed="0"/>
+    <w:lsdException w:name="Medium Grid 2 Accent 4" w:semiHidden="0" w:uiPriority="68" w:unhideWhenUsed="0"/>
+    <w:lsdException w:name="Medium Grid 3 Accent 4" w:semiHidden="0" w:uiPriority="69" w:unhideWhenUsed="0"/>
+    <w:lsdException w:name="Dark List Accent 4" w:semiHidden="0" w:uiPriority="70" w:unhideWhenUsed="0"/>
+    <w:lsdException w:name="Colorful Shading Accent 4" w:semiHidden="0" w:uiPriority="71" w:unhideWhenUsed="0"/>
+    <w:lsdException w:name="Colorful List Accent 4" w:semiHidden="0" w:uiPriority="72" w:unhideWhenUsed="0"/>
+    <w:lsdException w:name="Colorful Grid Accent 4" w:semiHidden="0" w:uiPriority="73" w:unhideWhenUsed="0"/>
+    <w:lsdException w:name="Light Shading Accent 5" w:semiHidden="0" w:uiPriority="60" w:unhideWhenUsed="0"/>
+    <w:lsdException w:name="Light List Accent 5" w:semiHidden="0" w:uiPriority="61" w:unhideWhenUsed="0"/>
+    <w:lsdException w:name="Light Grid Accent 5" w:semiHidden="0" w:uiPriority="62" w:unhideWhenUsed="0"/>
+    <w:lsdException w:name="Medium Shading 1 Accent 5" w:semiHidden="0" w:uiPriority="63" w:unhideWhenUsed="0"/>
+    <w:lsdException w:name="Medium Shading 2 Accent 5" w:semiHidden="0" w:uiPriority="64" w:unhideWhenUsed="0"/>
+    <w:lsdException w:name="Medium List 1 Accent 5" w:semiHidden="0" w:uiPriority="65" w:unhideWhenUsed="0"/>
+    <w:lsdException w:name="Medium List 2 Accent 5" w:semiHidden="0" w:uiPriority="66" w:unhideWhenUsed="0"/>
+    <w:lsdException w:name="Medium Grid 1 Accent 5" w:semiHidden="0" w:uiPriority="67" w:unhideWhenUsed="0"/>
+    <w:lsdException w:name="Medium Grid 2 Accent 5" w:semiHidden="0" w:uiPriority="68" w:unhideWhenUsed="0"/>
+    <w:lsdException w:name="Medium Grid 3 Accent 5" w:semiHidden="0" w:uiPriority="69" w:unhideWhenUsed="0"/>
+    <w:lsdException w:name="Dark List Accent 5" w:semiHidden="0" w:uiPriority="70" w:unhideWhenUsed="0"/>
+    <w:lsdException w:name="Colorful Shading Accent 5" w:semiHidden="0" w:uiPriority="71" w:unhideWhenUsed="0"/>
+    <w:lsdException w:name="Colorful List Accent 5" w:semiHidden="0" w:uiPriority="72" w:unhideWhenUsed="0"/>
+    <w:lsdException w:name="Colorful Grid Accent 5" w:semiHidden="0" w:uiPriority="73" w:unhideWhenUsed="0"/>
+    <w:lsdException w:name="Light Shading Accent 6" w:semiHidden="0" w:uiPriority="60" w:unhideWhenUsed="0"/>
+    <w:lsdException w:name="Light List Accent 6" w:semiHidden="0" w:uiPriority="61" w:unhideWhenUsed="0"/>
+    <w:lsdException w:name="Light Grid Accent 6" w:semiHidden="0" w:uiPriority="62" w:unhideWhenUsed="0"/>
+    <w:lsdException w:name="Medium Shading 1 Accent 6" w:semiHidden="0" w:uiPriority="63" w:unhideWhenUsed="0"/>
+    <w:lsdException w:name="Medium Shading 2 Accent 6" w:semiHidden="0" w:uiPriority="64" w:unhideWhenUsed="0"/>
+    <w:lsdException w:name="Medium List 1 Accent 6" w:semiHidden="0" w:uiPriority="65" w:unhideWhenUsed="0"/>
+    <w:lsdException w:name="Medium List 2 Accent 6" w:semiHidden="0" w:uiPriority="66" w:unhideWhenUsed="0"/>
+    <w:lsdException w:name="Medium Grid 1 Accent 6" w:semiHidden="0" w:uiPriority="67" w:unhideWhenUsed="0"/>
+    <w:lsdException w:name="Medium Grid 2 Accent 6" w:semiHidden="0" w:uiPriority="68" w:unhideWhenUsed="0"/>
+    <w:lsdException w:name="Medium Grid 3 Accent 6" w:semiHidden="0" w:uiPriority="69" w:unhideWhenUsed="0"/>
+    <w:lsdException w:name="Dark List Accent 6" w:semiHidden="0" w:uiPriority="70" w:unhideWhenUsed="0"/>
+    <w:lsdException w:name="Colorful Shading Accent 6" w:semiHidden="0" w:uiPriority="71" w:unhideWhenUsed="0"/>
+    <w:lsdException w:name="Colorful List Accent 6" w:semiHidden="0" w:uiPriority="72" w:unhideWhenUsed="0"/>
+    <w:lsdException w:name="Colorful Grid Accent 6" w:semiHidden="0" w:uiPriority="73" w:unhideWhenUsed="0"/>
+    <w:lsdException w:name="Subtle Emphasis" w:semiHidden="0" w:uiPriority="19" w:unhideWhenUsed="0" w:qFormat="1"/>
+    <w:lsdException w:name="Intense Emphasis" w:semiHidden="0" w:uiPriority="21" w:unhideWhenUsed="0" w:qFormat="1"/>
+    <w:lsdException w:name="Subtle Reference" w:semiHidden="0" w:uiPriority="31" w:unhideWhenUsed="0" w:qFormat="1"/>
+    <w:lsdException w:name="Intense Reference" w:semiHidden="0" w:uiPriority="32" w:unhideWhenUsed="0" w:qFormat="1"/>
+    <w:lsdException w:name="Book Title" w:semiHidden="0" w:uiPriority="33" w:unhideWhenUsed="0" w:qFormat="1"/>
+    <w:lsdException w:name="Bibliography" w:uiPriority="37"/>
+    <w:lsdException w:name="TOC Heading" w:uiPriority="39" w:qFormat="1"/>
   </w:latentStyles>
-  <w:style w:type="paragraph" w:default="1" w:styleId="Normal">
+  <w:style w:type="paragraph" w:default="1" w:styleId="Normalny">
     <w:name w:val="Normal"/>
     <w:qFormat/>
     <w:rsid w:val="003F156D"/>
   </w:style>
-  <w:style w:type="character" w:default="1" w:styleId="DefaultParagraphFont">
+  <w:style w:type="paragraph" w:styleId="Nagwek1">
+    <w:name w:val="heading 1"/>
+    <w:basedOn w:val="Normalny"/>
+    <w:next w:val="Normalny"/>
+    <w:link w:val="Nagwek1Znak"/>
+    <w:uiPriority w:val="9"/>
+    <w:qFormat/>
+    <w:rsid w:val="005F1300"/>
+    <w:pPr>
+      <w:keepNext/>
+      <w:keepLines/>
+      <w:spacing w:before="480" w:after="0"/>
+      <w:outlineLvl w:val="0"/>
+    </w:pPr>
+    <w:rPr>
+      <w:rFonts w:asciiTheme="majorHAnsi" w:eastAsiaTheme="majorEastAsia" w:hAnsiTheme="majorHAnsi" w:cstheme="majorBidi"/>
+      <w:b/>
+      <w:bCs/>
+      <w:color w:val="2E74B5" w:themeColor="accent1" w:themeShade="BF"/>
+      <w:sz w:val="28"/>
+      <w:szCs w:val="28"/>
+    </w:rPr>
+  </w:style>
+  <w:style w:type="character" w:default="1" w:styleId="Domylnaczcionkaakapitu">
     <w:name w:val="Default Paragraph Font"/>
     <w:uiPriority w:val="1"/>
     <w:semiHidden/>
     <w:unhideWhenUsed/>
   </w:style>
-  <w:style w:type="table" w:default="1" w:styleId="TableNormal">
+  <w:style w:type="table" w:default="1" w:styleId="Standardowy">
     <w:name w:val="Normal Table"/>
     <w:uiPriority w:val="99"/>
     <w:semiHidden/>
@@ -1416,15 +1433,15 @@
       </w:tblCellMar>
     </w:tblPr>
   </w:style>
-  <w:style w:type="numbering" w:default="1" w:styleId="NoList">
+  <w:style w:type="numbering" w:default="1" w:styleId="Bezlisty">
     <w:name w:val="No List"/>
     <w:uiPriority w:val="99"/>
     <w:semiHidden/>
     <w:unhideWhenUsed/>
   </w:style>
-  <w:style w:type="paragraph" w:styleId="NormalWeb">
+  <w:style w:type="paragraph" w:styleId="NormalnyWeb">
     <w:name w:val="Normal (Web)"/>
-    <w:basedOn w:val="Normal"/>
+    <w:basedOn w:val="Normalny"/>
     <w:uiPriority w:val="99"/>
     <w:semiHidden/>
     <w:unhideWhenUsed/>
@@ -1438,10 +1455,10 @@
       <w:szCs w:val="24"/>
     </w:rPr>
   </w:style>
-  <w:style w:type="paragraph" w:styleId="Header">
+  <w:style w:type="paragraph" w:styleId="Nagwek">
     <w:name w:val="header"/>
-    <w:basedOn w:val="Normal"/>
-    <w:link w:val="HeaderChar"/>
+    <w:basedOn w:val="Normalny"/>
+    <w:link w:val="NagwekZnak"/>
     <w:uiPriority w:val="99"/>
     <w:unhideWhenUsed/>
     <w:rsid w:val="003F156D"/>
@@ -1453,17 +1470,17 @@
       <w:spacing w:after="0" w:line="240" w:lineRule="auto"/>
     </w:pPr>
   </w:style>
-  <w:style w:type="character" w:customStyle="1" w:styleId="HeaderChar">
-    <w:name w:val="Header Char"/>
-    <w:basedOn w:val="DefaultParagraphFont"/>
-    <w:link w:val="Header"/>
+  <w:style w:type="character" w:customStyle="1" w:styleId="NagwekZnak">
+    <w:name w:val="Nagłówek Znak"/>
+    <w:basedOn w:val="Domylnaczcionkaakapitu"/>
+    <w:link w:val="Nagwek"/>
     <w:uiPriority w:val="99"/>
     <w:rsid w:val="003F156D"/>
   </w:style>
-  <w:style w:type="paragraph" w:styleId="Footer">
+  <w:style w:type="paragraph" w:styleId="Stopka">
     <w:name w:val="footer"/>
-    <w:basedOn w:val="Normal"/>
-    <w:link w:val="FooterChar"/>
+    <w:basedOn w:val="Normalny"/>
+    <w:link w:val="StopkaZnak"/>
     <w:uiPriority w:val="99"/>
     <w:unhideWhenUsed/>
     <w:rsid w:val="003F156D"/>
@@ -1475,16 +1492,16 @@
       <w:spacing w:after="0" w:line="240" w:lineRule="auto"/>
     </w:pPr>
   </w:style>
-  <w:style w:type="character" w:customStyle="1" w:styleId="FooterChar">
-    <w:name w:val="Footer Char"/>
-    <w:basedOn w:val="DefaultParagraphFont"/>
-    <w:link w:val="Footer"/>
+  <w:style w:type="character" w:customStyle="1" w:styleId="StopkaZnak">
+    <w:name w:val="Stopka Znak"/>
+    <w:basedOn w:val="Domylnaczcionkaakapitu"/>
+    <w:link w:val="Stopka"/>
     <w:uiPriority w:val="99"/>
     <w:rsid w:val="003F156D"/>
   </w:style>
-  <w:style w:type="table" w:styleId="TableGrid">
+  <w:style w:type="table" w:styleId="Tabela-Siatka">
     <w:name w:val="Table Grid"/>
-    <w:basedOn w:val="TableNormal"/>
+    <w:basedOn w:val="Standardowy"/>
     <w:uiPriority w:val="39"/>
     <w:rsid w:val="003F156D"/>
     <w:pPr>
@@ -1500,6 +1517,427 @@
         <w:insideV w:val="single" w:sz="4" w:space="0" w:color="auto"/>
       </w:tblBorders>
     </w:tblPr>
+  </w:style>
+  <w:style w:type="paragraph" w:styleId="Legenda">
+    <w:name w:val="caption"/>
+    <w:basedOn w:val="Normalny"/>
+    <w:next w:val="Normalny"/>
+    <w:uiPriority w:val="35"/>
+    <w:unhideWhenUsed/>
+    <w:qFormat/>
+    <w:rsid w:val="005F1300"/>
+    <w:pPr>
+      <w:spacing w:after="200" w:line="240" w:lineRule="auto"/>
+    </w:pPr>
+    <w:rPr>
+      <w:b/>
+      <w:bCs/>
+      <w:color w:val="5B9BD5" w:themeColor="accent1"/>
+      <w:sz w:val="18"/>
+      <w:szCs w:val="18"/>
+    </w:rPr>
+  </w:style>
+  <w:style w:type="paragraph" w:styleId="Tekstdymka">
+    <w:name w:val="Balloon Text"/>
+    <w:basedOn w:val="Normalny"/>
+    <w:link w:val="TekstdymkaZnak"/>
+    <w:uiPriority w:val="99"/>
+    <w:semiHidden/>
+    <w:unhideWhenUsed/>
+    <w:rsid w:val="005F1300"/>
+    <w:pPr>
+      <w:spacing w:after="0" w:line="240" w:lineRule="auto"/>
+    </w:pPr>
+    <w:rPr>
+      <w:rFonts w:ascii="Tahoma" w:hAnsi="Tahoma" w:cs="Tahoma"/>
+      <w:sz w:val="16"/>
+      <w:szCs w:val="16"/>
+    </w:rPr>
+  </w:style>
+  <w:style w:type="character" w:customStyle="1" w:styleId="TekstdymkaZnak">
+    <w:name w:val="Tekst dymka Znak"/>
+    <w:basedOn w:val="Domylnaczcionkaakapitu"/>
+    <w:link w:val="Tekstdymka"/>
+    <w:uiPriority w:val="99"/>
+    <w:semiHidden/>
+    <w:rsid w:val="005F1300"/>
+    <w:rPr>
+      <w:rFonts w:ascii="Tahoma" w:hAnsi="Tahoma" w:cs="Tahoma"/>
+      <w:sz w:val="16"/>
+      <w:szCs w:val="16"/>
+    </w:rPr>
+  </w:style>
+  <w:style w:type="character" w:customStyle="1" w:styleId="Nagwek1Znak">
+    <w:name w:val="Nagłówek 1 Znak"/>
+    <w:basedOn w:val="Domylnaczcionkaakapitu"/>
+    <w:link w:val="Nagwek1"/>
+    <w:uiPriority w:val="9"/>
+    <w:rsid w:val="005F1300"/>
+    <w:rPr>
+      <w:rFonts w:asciiTheme="majorHAnsi" w:eastAsiaTheme="majorEastAsia" w:hAnsiTheme="majorHAnsi" w:cstheme="majorBidi"/>
+      <w:b/>
+      <w:bCs/>
+      <w:color w:val="2E74B5" w:themeColor="accent1" w:themeShade="BF"/>
+      <w:sz w:val="28"/>
+      <w:szCs w:val="28"/>
+    </w:rPr>
+  </w:style>
+</w:styles>
+</file>
+
+<file path=word/stylesWithEffects.xml><?xml version="1.0" encoding="utf-8"?>
+<w:styles xmlns:wpc="http://schemas.microsoft.com/office/word/2010/wordprocessingCanvas" xmlns:mc="http://schemas.openxmlformats.org/markup-compatibility/2006" xmlns:o="urn:schemas-microsoft-com:office:office" xmlns:r="http://schemas.openxmlformats.org/officeDocument/2006/relationships" xmlns:m="http://schemas.openxmlformats.org/officeDocument/2006/math" xmlns:v="urn:schemas-microsoft-com:vml" xmlns:wp14="http://schemas.microsoft.com/office/word/2010/wordprocessingDrawing" xmlns:wp="http://schemas.openxmlformats.org/drawingml/2006/wordprocessingDrawing" xmlns:w10="urn:schemas-microsoft-com:office:word" xmlns:w="http://schemas.openxmlformats.org/wordprocessingml/2006/main" xmlns:w14="http://schemas.microsoft.com/office/word/2010/wordml" xmlns:wpg="http://schemas.microsoft.com/office/word/2010/wordprocessingGroup" xmlns:wpi="http://schemas.microsoft.com/office/word/2010/wordprocessingInk" xmlns:wne="http://schemas.microsoft.com/office/word/2006/wordml" xmlns:wps="http://schemas.microsoft.com/office/word/2010/wordprocessingShape" mc:Ignorable="w14 wp14">
+  <w:docDefaults>
+    <w:rPrDefault>
+      <w:rPr>
+        <w:rFonts w:asciiTheme="minorHAnsi" w:eastAsiaTheme="minorHAnsi" w:hAnsiTheme="minorHAnsi" w:cstheme="minorBidi"/>
+        <w:sz w:val="22"/>
+        <w:szCs w:val="22"/>
+        <w:lang w:val="en-US" w:eastAsia="en-US" w:bidi="ar-SA"/>
+      </w:rPr>
+    </w:rPrDefault>
+    <w:pPrDefault>
+      <w:pPr>
+        <w:spacing w:after="160" w:line="259" w:lineRule="auto"/>
+      </w:pPr>
+    </w:pPrDefault>
+  </w:docDefaults>
+  <w:latentStyles w:defLockedState="0" w:defUIPriority="99" w:defSemiHidden="1" w:defUnhideWhenUsed="1" w:defQFormat="0" w:count="267">
+    <w:lsdException w:name="Normal" w:semiHidden="0" w:uiPriority="0" w:unhideWhenUsed="0" w:qFormat="1"/>
+    <w:lsdException w:name="heading 1" w:semiHidden="0" w:uiPriority="9" w:unhideWhenUsed="0" w:qFormat="1"/>
+    <w:lsdException w:name="heading 2" w:uiPriority="9" w:qFormat="1"/>
+    <w:lsdException w:name="heading 3" w:uiPriority="9" w:qFormat="1"/>
+    <w:lsdException w:name="heading 4" w:uiPriority="9" w:qFormat="1"/>
+    <w:lsdException w:name="heading 5" w:uiPriority="9" w:qFormat="1"/>
+    <w:lsdException w:name="heading 6" w:uiPriority="9" w:qFormat="1"/>
+    <w:lsdException w:name="heading 7" w:uiPriority="9" w:qFormat="1"/>
+    <w:lsdException w:name="heading 8" w:uiPriority="9" w:qFormat="1"/>
+    <w:lsdException w:name="heading 9" w:uiPriority="9" w:qFormat="1"/>
+    <w:lsdException w:name="toc 1" w:uiPriority="39"/>
+    <w:lsdException w:name="toc 2" w:uiPriority="39"/>
+    <w:lsdException w:name="toc 3" w:uiPriority="39"/>
+    <w:lsdException w:name="toc 4" w:uiPriority="39"/>
+    <w:lsdException w:name="toc 5" w:uiPriority="39"/>
+    <w:lsdException w:name="toc 6" w:uiPriority="39"/>
+    <w:lsdException w:name="toc 7" w:uiPriority="39"/>
+    <w:lsdException w:name="toc 8" w:uiPriority="39"/>
+    <w:lsdException w:name="toc 9" w:uiPriority="39"/>
+    <w:lsdException w:name="caption" w:uiPriority="35" w:qFormat="1"/>
+    <w:lsdException w:name="Title" w:semiHidden="0" w:uiPriority="10" w:unhideWhenUsed="0" w:qFormat="1"/>
+    <w:lsdException w:name="Default Paragraph Font" w:uiPriority="1"/>
+    <w:lsdException w:name="Subtitle" w:semiHidden="0" w:uiPriority="11" w:unhideWhenUsed="0" w:qFormat="1"/>
+    <w:lsdException w:name="Strong" w:semiHidden="0" w:uiPriority="22" w:unhideWhenUsed="0" w:qFormat="1"/>
+    <w:lsdException w:name="Emphasis" w:semiHidden="0" w:uiPriority="20" w:unhideWhenUsed="0" w:qFormat="1"/>
+    <w:lsdException w:name="Table Grid" w:semiHidden="0" w:uiPriority="39" w:unhideWhenUsed="0"/>
+    <w:lsdException w:name="Placeholder Text" w:unhideWhenUsed="0"/>
+    <w:lsdException w:name="No Spacing" w:semiHidden="0" w:uiPriority="1" w:unhideWhenUsed="0" w:qFormat="1"/>
+    <w:lsdException w:name="Light Shading" w:semiHidden="0" w:uiPriority="60" w:unhideWhenUsed="0"/>
+    <w:lsdException w:name="Light List" w:semiHidden="0" w:uiPriority="61" w:unhideWhenUsed="0"/>
+    <w:lsdException w:name="Light Grid" w:semiHidden="0" w:uiPriority="62" w:unhideWhenUsed="0"/>
+    <w:lsdException w:name="Medium Shading 1" w:semiHidden="0" w:uiPriority="63" w:unhideWhenUsed="0"/>
+    <w:lsdException w:name="Medium Shading 2" w:semiHidden="0" w:uiPriority="64" w:unhideWhenUsed="0"/>
+    <w:lsdException w:name="Medium List 1" w:semiHidden="0" w:uiPriority="65" w:unhideWhenUsed="0"/>
+    <w:lsdException w:name="Medium List 2" w:semiHidden="0" w:uiPriority="66" w:unhideWhenUsed="0"/>
+    <w:lsdException w:name="Medium Grid 1" w:semiHidden="0" w:uiPriority="67" w:unhideWhenUsed="0"/>
+    <w:lsdException w:name="Medium Grid 2" w:semiHidden="0" w:uiPriority="68" w:unhideWhenUsed="0"/>
+    <w:lsdException w:name="Medium Grid 3" w:semiHidden="0" w:uiPriority="69" w:unhideWhenUsed="0"/>
+    <w:lsdException w:name="Dark List" w:semiHidden="0" w:uiPriority="70" w:unhideWhenUsed="0"/>
+    <w:lsdException w:name="Colorful Shading" w:semiHidden="0" w:uiPriority="71" w:unhideWhenUsed="0"/>
+    <w:lsdException w:name="Colorful List" w:semiHidden="0" w:uiPriority="72" w:unhideWhenUsed="0"/>
+    <w:lsdException w:name="Colorful Grid" w:semiHidden="0" w:uiPriority="73" w:unhideWhenUsed="0"/>
+    <w:lsdException w:name="Light Shading Accent 1" w:semiHidden="0" w:uiPriority="60" w:unhideWhenUsed="0"/>
+    <w:lsdException w:name="Light List Accent 1" w:semiHidden="0" w:uiPriority="61" w:unhideWhenUsed="0"/>
+    <w:lsdException w:name="Light Grid Accent 1" w:semiHidden="0" w:uiPriority="62" w:unhideWhenUsed="0"/>
+    <w:lsdException w:name="Medium Shading 1 Accent 1" w:semiHidden="0" w:uiPriority="63" w:unhideWhenUsed="0"/>
+    <w:lsdException w:name="Medium Shading 2 Accent 1" w:semiHidden="0" w:uiPriority="64" w:unhideWhenUsed="0"/>
+    <w:lsdException w:name="Medium List 1 Accent 1" w:semiHidden="0" w:uiPriority="65" w:unhideWhenUsed="0"/>
+    <w:lsdException w:name="Revision" w:unhideWhenUsed="0"/>
+    <w:lsdException w:name="List Paragraph" w:semiHidden="0" w:uiPriority="34" w:unhideWhenUsed="0" w:qFormat="1"/>
+    <w:lsdException w:name="Quote" w:semiHidden="0" w:uiPriority="29" w:unhideWhenUsed="0" w:qFormat="1"/>
+    <w:lsdException w:name="Intense Quote" w:semiHidden="0" w:uiPriority="30" w:unhideWhenUsed="0" w:qFormat="1"/>
+    <w:lsdException w:name="Medium List 2 Accent 1" w:semiHidden="0" w:uiPriority="66" w:unhideWhenUsed="0"/>
+    <w:lsdException w:name="Medium Grid 1 Accent 1" w:semiHidden="0" w:uiPriority="67" w:unhideWhenUsed="0"/>
+    <w:lsdException w:name="Medium Grid 2 Accent 1" w:semiHidden="0" w:uiPriority="68" w:unhideWhenUsed="0"/>
+    <w:lsdException w:name="Medium Grid 3 Accent 1" w:semiHidden="0" w:uiPriority="69" w:unhideWhenUsed="0"/>
+    <w:lsdException w:name="Dark List Accent 1" w:semiHidden="0" w:uiPriority="70" w:unhideWhenUsed="0"/>
+    <w:lsdException w:name="Colorful Shading Accent 1" w:semiHidden="0" w:uiPriority="71" w:unhideWhenUsed="0"/>
+    <w:lsdException w:name="Colorful List Accent 1" w:semiHidden="0" w:uiPriority="72" w:unhideWhenUsed="0"/>
+    <w:lsdException w:name="Colorful Grid Accent 1" w:semiHidden="0" w:uiPriority="73" w:unhideWhenUsed="0"/>
+    <w:lsdException w:name="Light Shading Accent 2" w:semiHidden="0" w:uiPriority="60" w:unhideWhenUsed="0"/>
+    <w:lsdException w:name="Light List Accent 2" w:semiHidden="0" w:uiPriority="61" w:unhideWhenUsed="0"/>
+    <w:lsdException w:name="Light Grid Accent 2" w:semiHidden="0" w:uiPriority="62" w:unhideWhenUsed="0"/>
+    <w:lsdException w:name="Medium Shading 1 Accent 2" w:semiHidden="0" w:uiPriority="63" w:unhideWhenUsed="0"/>
+    <w:lsdException w:name="Medium Shading 2 Accent 2" w:semiHidden="0" w:uiPriority="64" w:unhideWhenUsed="0"/>
+    <w:lsdException w:name="Medium List 1 Accent 2" w:semiHidden="0" w:uiPriority="65" w:unhideWhenUsed="0"/>
+    <w:lsdException w:name="Medium List 2 Accent 2" w:semiHidden="0" w:uiPriority="66" w:unhideWhenUsed="0"/>
+    <w:lsdException w:name="Medium Grid 1 Accent 2" w:semiHidden="0" w:uiPriority="67" w:unhideWhenUsed="0"/>
+    <w:lsdException w:name="Medium Grid 2 Accent 2" w:semiHidden="0" w:uiPriority="68" w:unhideWhenUsed="0"/>
+    <w:lsdException w:name="Medium Grid 3 Accent 2" w:semiHidden="0" w:uiPriority="69" w:unhideWhenUsed="0"/>
+    <w:lsdException w:name="Dark List Accent 2" w:semiHidden="0" w:uiPriority="70" w:unhideWhenUsed="0"/>
+    <w:lsdException w:name="Colorful Shading Accent 2" w:semiHidden="0" w:uiPriority="71" w:unhideWhenUsed="0"/>
+    <w:lsdException w:name="Colorful List Accent 2" w:semiHidden="0" w:uiPriority="72" w:unhideWhenUsed="0"/>
+    <w:lsdException w:name="Colorful Grid Accent 2" w:semiHidden="0" w:uiPriority="73" w:unhideWhenUsed="0"/>
+    <w:lsdException w:name="Light Shading Accent 3" w:semiHidden="0" w:uiPriority="60" w:unhideWhenUsed="0"/>
+    <w:lsdException w:name="Light List Accent 3" w:semiHidden="0" w:uiPriority="61" w:unhideWhenUsed="0"/>
+    <w:lsdException w:name="Light Grid Accent 3" w:semiHidden="0" w:uiPriority="62" w:unhideWhenUsed="0"/>
+    <w:lsdException w:name="Medium Shading 1 Accent 3" w:semiHidden="0" w:uiPriority="63" w:unhideWhenUsed="0"/>
+    <w:lsdException w:name="Medium Shading 2 Accent 3" w:semiHidden="0" w:uiPriority="64" w:unhideWhenUsed="0"/>
+    <w:lsdException w:name="Medium List 1 Accent 3" w:semiHidden="0" w:uiPriority="65" w:unhideWhenUsed="0"/>
+    <w:lsdException w:name="Medium List 2 Accent 3" w:semiHidden="0" w:uiPriority="66" w:unhideWhenUsed="0"/>
+    <w:lsdException w:name="Medium Grid 1 Accent 3" w:semiHidden="0" w:uiPriority="67" w:unhideWhenUsed="0"/>
+    <w:lsdException w:name="Medium Grid 2 Accent 3" w:semiHidden="0" w:uiPriority="68" w:unhideWhenUsed="0"/>
+    <w:lsdException w:name="Medium Grid 3 Accent 3" w:semiHidden="0" w:uiPriority="69" w:unhideWhenUsed="0"/>
+    <w:lsdException w:name="Dark List Accent 3" w:semiHidden="0" w:uiPriority="70" w:unhideWhenUsed="0"/>
+    <w:lsdException w:name="Colorful Shading Accent 3" w:semiHidden="0" w:uiPriority="71" w:unhideWhenUsed="0"/>
+    <w:lsdException w:name="Colorful List Accent 3" w:semiHidden="0" w:uiPriority="72" w:unhideWhenUsed="0"/>
+    <w:lsdException w:name="Colorful Grid Accent 3" w:semiHidden="0" w:uiPriority="73" w:unhideWhenUsed="0"/>
+    <w:lsdException w:name="Light Shading Accent 4" w:semiHidden="0" w:uiPriority="60" w:unhideWhenUsed="0"/>
+    <w:lsdException w:name="Light List Accent 4" w:semiHidden="0" w:uiPriority="61" w:unhideWhenUsed="0"/>
+    <w:lsdException w:name="Light Grid Accent 4" w:semiHidden="0" w:uiPriority="62" w:unhideWhenUsed="0"/>
+    <w:lsdException w:name="Medium Shading 1 Accent 4" w:semiHidden="0" w:uiPriority="63" w:unhideWhenUsed="0"/>
+    <w:lsdException w:name="Medium Shading 2 Accent 4" w:semiHidden="0" w:uiPriority="64" w:unhideWhenUsed="0"/>
+    <w:lsdException w:name="Medium List 1 Accent 4" w:semiHidden="0" w:uiPriority="65" w:unhideWhenUsed="0"/>
+    <w:lsdException w:name="Medium List 2 Accent 4" w:semiHidden="0" w:uiPriority="66" w:unhideWhenUsed="0"/>
+    <w:lsdException w:name="Medium Grid 1 Accent 4" w:semiHidden="0" w:uiPriority="67" w:unhideWhenUsed="0"/>
+    <w:lsdException w:name="Medium Grid 2 Accent 4" w:semiHidden="0" w:uiPriority="68" w:unhideWhenUsed="0"/>
+    <w:lsdException w:name="Medium Grid 3 Accent 4" w:semiHidden="0" w:uiPriority="69" w:unhideWhenUsed="0"/>
+    <w:lsdException w:name="Dark List Accent 4" w:semiHidden="0" w:uiPriority="70" w:unhideWhenUsed="0"/>
+    <w:lsdException w:name="Colorful Shading Accent 4" w:semiHidden="0" w:uiPriority="71" w:unhideWhenUsed="0"/>
+    <w:lsdException w:name="Colorful List Accent 4" w:semiHidden="0" w:uiPriority="72" w:unhideWhenUsed="0"/>
+    <w:lsdException w:name="Colorful Grid Accent 4" w:semiHidden="0" w:uiPriority="73" w:unhideWhenUsed="0"/>
+    <w:lsdException w:name="Light Shading Accent 5" w:semiHidden="0" w:uiPriority="60" w:unhideWhenUsed="0"/>
+    <w:lsdException w:name="Light List Accent 5" w:semiHidden="0" w:uiPriority="61" w:unhideWhenUsed="0"/>
+    <w:lsdException w:name="Light Grid Accent 5" w:semiHidden="0" w:uiPriority="62" w:unhideWhenUsed="0"/>
+    <w:lsdException w:name="Medium Shading 1 Accent 5" w:semiHidden="0" w:uiPriority="63" w:unhideWhenUsed="0"/>
+    <w:lsdException w:name="Medium Shading 2 Accent 5" w:semiHidden="0" w:uiPriority="64" w:unhideWhenUsed="0"/>
+    <w:lsdException w:name="Medium List 1 Accent 5" w:semiHidden="0" w:uiPriority="65" w:unhideWhenUsed="0"/>
+    <w:lsdException w:name="Medium List 2 Accent 5" w:semiHidden="0" w:uiPriority="66" w:unhideWhenUsed="0"/>
+    <w:lsdException w:name="Medium Grid 1 Accent 5" w:semiHidden="0" w:uiPriority="67" w:unhideWhenUsed="0"/>
+    <w:lsdException w:name="Medium Grid 2 Accent 5" w:semiHidden="0" w:uiPriority="68" w:unhideWhenUsed="0"/>
+    <w:lsdException w:name="Medium Grid 3 Accent 5" w:semiHidden="0" w:uiPriority="69" w:unhideWhenUsed="0"/>
+    <w:lsdException w:name="Dark List Accent 5" w:semiHidden="0" w:uiPriority="70" w:unhideWhenUsed="0"/>
+    <w:lsdException w:name="Colorful Shading Accent 5" w:semiHidden="0" w:uiPriority="71" w:unhideWhenUsed="0"/>
+    <w:lsdException w:name="Colorful List Accent 5" w:semiHidden="0" w:uiPriority="72" w:unhideWhenUsed="0"/>
+    <w:lsdException w:name="Colorful Grid Accent 5" w:semiHidden="0" w:uiPriority="73" w:unhideWhenUsed="0"/>
+    <w:lsdException w:name="Light Shading Accent 6" w:semiHidden="0" w:uiPriority="60" w:unhideWhenUsed="0"/>
+    <w:lsdException w:name="Light List Accent 6" w:semiHidden="0" w:uiPriority="61" w:unhideWhenUsed="0"/>
+    <w:lsdException w:name="Light Grid Accent 6" w:semiHidden="0" w:uiPriority="62" w:unhideWhenUsed="0"/>
+    <w:lsdException w:name="Medium Shading 1 Accent 6" w:semiHidden="0" w:uiPriority="63" w:unhideWhenUsed="0"/>
+    <w:lsdException w:name="Medium Shading 2 Accent 6" w:semiHidden="0" w:uiPriority="64" w:unhideWhenUsed="0"/>
+    <w:lsdException w:name="Medium List 1 Accent 6" w:semiHidden="0" w:uiPriority="65" w:unhideWhenUsed="0"/>
+    <w:lsdException w:name="Medium List 2 Accent 6" w:semiHidden="0" w:uiPriority="66" w:unhideWhenUsed="0"/>
+    <w:lsdException w:name="Medium Grid 1 Accent 6" w:semiHidden="0" w:uiPriority="67" w:unhideWhenUsed="0"/>
+    <w:lsdException w:name="Medium Grid 2 Accent 6" w:semiHidden="0" w:uiPriority="68" w:unhideWhenUsed="0"/>
+    <w:lsdException w:name="Medium Grid 3 Accent 6" w:semiHidden="0" w:uiPriority="69" w:unhideWhenUsed="0"/>
+    <w:lsdException w:name="Dark List Accent 6" w:semiHidden="0" w:uiPriority="70" w:unhideWhenUsed="0"/>
+    <w:lsdException w:name="Colorful Shading Accent 6" w:semiHidden="0" w:uiPriority="71" w:unhideWhenUsed="0"/>
+    <w:lsdException w:name="Colorful List Accent 6" w:semiHidden="0" w:uiPriority="72" w:unhideWhenUsed="0"/>
+    <w:lsdException w:name="Colorful Grid Accent 6" w:semiHidden="0" w:uiPriority="73" w:unhideWhenUsed="0"/>
+    <w:lsdException w:name="Subtle Emphasis" w:semiHidden="0" w:uiPriority="19" w:unhideWhenUsed="0" w:qFormat="1"/>
+    <w:lsdException w:name="Intense Emphasis" w:semiHidden="0" w:uiPriority="21" w:unhideWhenUsed="0" w:qFormat="1"/>
+    <w:lsdException w:name="Subtle Reference" w:semiHidden="0" w:uiPriority="31" w:unhideWhenUsed="0" w:qFormat="1"/>
+    <w:lsdException w:name="Intense Reference" w:semiHidden="0" w:uiPriority="32" w:unhideWhenUsed="0" w:qFormat="1"/>
+    <w:lsdException w:name="Book Title" w:semiHidden="0" w:uiPriority="33" w:unhideWhenUsed="0" w:qFormat="1"/>
+    <w:lsdException w:name="Bibliography" w:uiPriority="37"/>
+    <w:lsdException w:name="TOC Heading" w:uiPriority="39" w:qFormat="1"/>
+  </w:latentStyles>
+  <w:style w:type="paragraph" w:default="1" w:styleId="Normalny">
+    <w:name w:val="Normal"/>
+    <w:qFormat/>
+    <w:rsid w:val="003F156D"/>
+  </w:style>
+  <w:style w:type="paragraph" w:styleId="Nagwek1">
+    <w:name w:val="heading 1"/>
+    <w:basedOn w:val="Normalny"/>
+    <w:next w:val="Normalny"/>
+    <w:link w:val="Nagwek1Znak"/>
+    <w:uiPriority w:val="9"/>
+    <w:qFormat/>
+    <w:rsid w:val="005F1300"/>
+    <w:pPr>
+      <w:keepNext/>
+      <w:keepLines/>
+      <w:spacing w:before="480" w:after="0"/>
+      <w:outlineLvl w:val="0"/>
+    </w:pPr>
+    <w:rPr>
+      <w:rFonts w:asciiTheme="majorHAnsi" w:eastAsiaTheme="majorEastAsia" w:hAnsiTheme="majorHAnsi" w:cstheme="majorBidi"/>
+      <w:b/>
+      <w:bCs/>
+      <w:color w:val="2E74B5" w:themeColor="accent1" w:themeShade="BF"/>
+      <w:sz w:val="28"/>
+      <w:szCs w:val="28"/>
+    </w:rPr>
+  </w:style>
+  <w:style w:type="character" w:default="1" w:styleId="Domylnaczcionkaakapitu">
+    <w:name w:val="Default Paragraph Font"/>
+    <w:uiPriority w:val="1"/>
+    <w:semiHidden/>
+    <w:unhideWhenUsed/>
+  </w:style>
+  <w:style w:type="table" w:default="1" w:styleId="Standardowy">
+    <w:name w:val="Normal Table"/>
+    <w:uiPriority w:val="99"/>
+    <w:semiHidden/>
+    <w:unhideWhenUsed/>
+    <w:tblPr>
+      <w:tblInd w:w="0" w:type="dxa"/>
+      <w:tblCellMar>
+        <w:top w:w="0" w:type="dxa"/>
+        <w:left w:w="108" w:type="dxa"/>
+        <w:bottom w:w="0" w:type="dxa"/>
+        <w:right w:w="108" w:type="dxa"/>
+      </w:tblCellMar>
+    </w:tblPr>
+  </w:style>
+  <w:style w:type="numbering" w:default="1" w:styleId="Bezlisty">
+    <w:name w:val="No List"/>
+    <w:uiPriority w:val="99"/>
+    <w:semiHidden/>
+    <w:unhideWhenUsed/>
+  </w:style>
+  <w:style w:type="paragraph" w:styleId="NormalnyWeb">
+    <w:name w:val="Normal (Web)"/>
+    <w:basedOn w:val="Normalny"/>
+    <w:uiPriority w:val="99"/>
+    <w:semiHidden/>
+    <w:unhideWhenUsed/>
+    <w:rsid w:val="005B5B9E"/>
+    <w:pPr>
+      <w:spacing w:before="100" w:beforeAutospacing="1" w:after="100" w:afterAutospacing="1" w:line="240" w:lineRule="auto"/>
+    </w:pPr>
+    <w:rPr>
+      <w:rFonts w:ascii="Times New Roman" w:eastAsia="Times New Roman" w:hAnsi="Times New Roman" w:cs="Times New Roman"/>
+      <w:sz w:val="24"/>
+      <w:szCs w:val="24"/>
+    </w:rPr>
+  </w:style>
+  <w:style w:type="paragraph" w:styleId="Nagwek">
+    <w:name w:val="header"/>
+    <w:basedOn w:val="Normalny"/>
+    <w:link w:val="NagwekZnak"/>
+    <w:uiPriority w:val="99"/>
+    <w:unhideWhenUsed/>
+    <w:rsid w:val="003F156D"/>
+    <w:pPr>
+      <w:tabs>
+        <w:tab w:val="center" w:pos="4703"/>
+        <w:tab w:val="right" w:pos="9406"/>
+      </w:tabs>
+      <w:spacing w:after="0" w:line="240" w:lineRule="auto"/>
+    </w:pPr>
+  </w:style>
+  <w:style w:type="character" w:customStyle="1" w:styleId="NagwekZnak">
+    <w:name w:val="Nagłówek Znak"/>
+    <w:basedOn w:val="Domylnaczcionkaakapitu"/>
+    <w:link w:val="Nagwek"/>
+    <w:uiPriority w:val="99"/>
+    <w:rsid w:val="003F156D"/>
+  </w:style>
+  <w:style w:type="paragraph" w:styleId="Stopka">
+    <w:name w:val="footer"/>
+    <w:basedOn w:val="Normalny"/>
+    <w:link w:val="StopkaZnak"/>
+    <w:uiPriority w:val="99"/>
+    <w:unhideWhenUsed/>
+    <w:rsid w:val="003F156D"/>
+    <w:pPr>
+      <w:tabs>
+        <w:tab w:val="center" w:pos="4703"/>
+        <w:tab w:val="right" w:pos="9406"/>
+      </w:tabs>
+      <w:spacing w:after="0" w:line="240" w:lineRule="auto"/>
+    </w:pPr>
+  </w:style>
+  <w:style w:type="character" w:customStyle="1" w:styleId="StopkaZnak">
+    <w:name w:val="Stopka Znak"/>
+    <w:basedOn w:val="Domylnaczcionkaakapitu"/>
+    <w:link w:val="Stopka"/>
+    <w:uiPriority w:val="99"/>
+    <w:rsid w:val="003F156D"/>
+  </w:style>
+  <w:style w:type="table" w:styleId="Tabela-Siatka">
+    <w:name w:val="Table Grid"/>
+    <w:basedOn w:val="Standardowy"/>
+    <w:uiPriority w:val="39"/>
+    <w:rsid w:val="003F156D"/>
+    <w:pPr>
+      <w:spacing w:after="0" w:line="240" w:lineRule="auto"/>
+    </w:pPr>
+    <w:tblPr>
+      <w:tblBorders>
+        <w:top w:val="single" w:sz="4" w:space="0" w:color="auto"/>
+        <w:left w:val="single" w:sz="4" w:space="0" w:color="auto"/>
+        <w:bottom w:val="single" w:sz="4" w:space="0" w:color="auto"/>
+        <w:right w:val="single" w:sz="4" w:space="0" w:color="auto"/>
+        <w:insideH w:val="single" w:sz="4" w:space="0" w:color="auto"/>
+        <w:insideV w:val="single" w:sz="4" w:space="0" w:color="auto"/>
+      </w:tblBorders>
+    </w:tblPr>
+  </w:style>
+  <w:style w:type="paragraph" w:styleId="Legenda">
+    <w:name w:val="caption"/>
+    <w:basedOn w:val="Normalny"/>
+    <w:next w:val="Normalny"/>
+    <w:uiPriority w:val="35"/>
+    <w:unhideWhenUsed/>
+    <w:qFormat/>
+    <w:rsid w:val="005F1300"/>
+    <w:pPr>
+      <w:spacing w:after="200" w:line="240" w:lineRule="auto"/>
+    </w:pPr>
+    <w:rPr>
+      <w:b/>
+      <w:bCs/>
+      <w:color w:val="5B9BD5" w:themeColor="accent1"/>
+      <w:sz w:val="18"/>
+      <w:szCs w:val="18"/>
+    </w:rPr>
+  </w:style>
+  <w:style w:type="paragraph" w:styleId="Tekstdymka">
+    <w:name w:val="Balloon Text"/>
+    <w:basedOn w:val="Normalny"/>
+    <w:link w:val="TekstdymkaZnak"/>
+    <w:uiPriority w:val="99"/>
+    <w:semiHidden/>
+    <w:unhideWhenUsed/>
+    <w:rsid w:val="005F1300"/>
+    <w:pPr>
+      <w:spacing w:after="0" w:line="240" w:lineRule="auto"/>
+    </w:pPr>
+    <w:rPr>
+      <w:rFonts w:ascii="Tahoma" w:hAnsi="Tahoma" w:cs="Tahoma"/>
+      <w:sz w:val="16"/>
+      <w:szCs w:val="16"/>
+    </w:rPr>
+  </w:style>
+  <w:style w:type="character" w:customStyle="1" w:styleId="TekstdymkaZnak">
+    <w:name w:val="Tekst dymka Znak"/>
+    <w:basedOn w:val="Domylnaczcionkaakapitu"/>
+    <w:link w:val="Tekstdymka"/>
+    <w:uiPriority w:val="99"/>
+    <w:semiHidden/>
+    <w:rsid w:val="005F1300"/>
+    <w:rPr>
+      <w:rFonts w:ascii="Tahoma" w:hAnsi="Tahoma" w:cs="Tahoma"/>
+      <w:sz w:val="16"/>
+      <w:szCs w:val="16"/>
+    </w:rPr>
+  </w:style>
+  <w:style w:type="character" w:customStyle="1" w:styleId="Nagwek1Znak">
+    <w:name w:val="Nagłówek 1 Znak"/>
+    <w:basedOn w:val="Domylnaczcionkaakapitu"/>
+    <w:link w:val="Nagwek1"/>
+    <w:uiPriority w:val="9"/>
+    <w:rsid w:val="005F1300"/>
+    <w:rPr>
+      <w:rFonts w:asciiTheme="majorHAnsi" w:eastAsiaTheme="majorEastAsia" w:hAnsiTheme="majorHAnsi" w:cstheme="majorBidi"/>
+      <w:b/>
+      <w:bCs/>
+      <w:color w:val="2E74B5" w:themeColor="accent1" w:themeShade="BF"/>
+      <w:sz w:val="28"/>
+      <w:szCs w:val="28"/>
+    </w:rPr>
   </w:style>
 </w:styles>
 </file>
@@ -1759,7 +2197,7 @@
   <a:extraClrSchemeLst/>
   <a:extLst>
     <a:ext uri="{05A4C25C-085E-4340-85A3-A5531E510DB2}">
-      <thm15:themeFamily xmlns:thm15="http://schemas.microsoft.com/office/thememl/2012/main" name="Office Theme" id="{62F939B6-93AF-4DB8-9C6B-D6C7DFDC589F}" vid="{4A3C46E8-61CC-4603-A589-7422A47A8E4A}"/>
+      <thm15:themeFamily xmlns:thm15="http://schemas.microsoft.com/office/thememl/2012/main" xmlns="" name="Office Theme" id="{62F939B6-93AF-4DB8-9C6B-D6C7DFDC589F}" vid="{4A3C46E8-61CC-4603-A589-7422A47A8E4A}"/>
     </a:ext>
   </a:extLst>
 </a:theme>

</xml_diff>